<commit_message>
Pre Pull Request commit
</commit_message>
<xml_diff>
--- a/Lr3/Larin_V_V_23VMz/ИиКТ_23ВМз_Ларин_Владислав_Вадимович_ЛР_3.docx
+++ b/Lr3/Larin_V_V_23VMz/ИиКТ_23ВМз_Ларин_Владислав_Вадимович_ЛР_3.docx
@@ -978,8 +978,9 @@
         <w:rPr>
           <w:rFonts w:ascii="Times New Roman" w:hAnsi="Times New Roman" w:cs="Times New Roman"/>
           <w:bCs/>
-          <w:sz w:val="28"/>
-          <w:szCs w:val="28"/>
+          <w:sz w:val="24"/>
+          <w:szCs w:val="24"/>
+          <w:lang w:val="en-US"/>
         </w:rPr>
       </w:pPr>
       <w:r>
@@ -987,8 +988,8 @@
           <w:rFonts w:ascii="Times New Roman" w:hAnsi="Times New Roman" w:cs="Times New Roman"/>
           <w:b/>
           <w:bCs/>
-          <w:sz w:val="28"/>
-          <w:szCs w:val="28"/>
+          <w:sz w:val="24"/>
+          <w:szCs w:val="24"/>
         </w:rPr>
         <w:lastRenderedPageBreak/>
         <w:t>Цель:</w:t>
@@ -997,57 +998,30 @@
         <w:rPr>
           <w:rFonts w:ascii="Times New Roman" w:hAnsi="Times New Roman" w:cs="Times New Roman"/>
           <w:bCs/>
-          <w:sz w:val="28"/>
-          <w:szCs w:val="28"/>
-        </w:rPr>
-        <w:t xml:space="preserve"> приобрести навыки работы с системой контроля версий и з</w:t>
-      </w:r>
+          <w:sz w:val="24"/>
+          <w:szCs w:val="24"/>
+        </w:rPr>
+        <w:t xml:space="preserve"> Ознакомиться и научиться работать в системе контроля версий </w:t>
+      </w:r>
+      <w:proofErr w:type="spellStart"/>
       <w:r>
         <w:rPr>
           <w:rFonts w:ascii="Times New Roman" w:hAnsi="Times New Roman" w:cs="Times New Roman"/>
           <w:bCs/>
-          <w:sz w:val="28"/>
-          <w:szCs w:val="28"/>
-        </w:rPr>
-        <w:t xml:space="preserve">агрузить отчёты и материалы по предыдущим лабораторным работам в </w:t>
-      </w:r>
-      <w:proofErr w:type="spellStart"/>
+          <w:sz w:val="24"/>
+          <w:szCs w:val="24"/>
+          <w:lang w:val="en-US"/>
+        </w:rPr>
+        <w:t>Git</w:t>
+      </w:r>
+      <w:proofErr w:type="spellEnd"/>
       <w:r>
         <w:rPr>
           <w:rFonts w:ascii="Times New Roman" w:hAnsi="Times New Roman" w:cs="Times New Roman"/>
           <w:bCs/>
-          <w:sz w:val="28"/>
-          <w:szCs w:val="28"/>
-        </w:rPr>
-        <w:t>репозиторий</w:t>
-      </w:r>
-      <w:proofErr w:type="spellEnd"/>
-      <w:r>
-        <w:rPr>
-          <w:rFonts w:ascii="Times New Roman" w:hAnsi="Times New Roman" w:cs="Times New Roman"/>
-          <w:bCs/>
-          <w:sz w:val="28"/>
-          <w:szCs w:val="28"/>
-        </w:rPr>
-        <w:t xml:space="preserve"> на </w:t>
-      </w:r>
-      <w:proofErr w:type="spellStart"/>
-      <w:r>
-        <w:rPr>
-          <w:rFonts w:ascii="Times New Roman" w:hAnsi="Times New Roman" w:cs="Times New Roman"/>
-          <w:bCs/>
-          <w:sz w:val="28"/>
-          <w:szCs w:val="28"/>
-        </w:rPr>
-        <w:t>GitHub</w:t>
-      </w:r>
-      <w:proofErr w:type="spellEnd"/>
-      <w:r>
-        <w:rPr>
-          <w:rFonts w:ascii="Times New Roman" w:hAnsi="Times New Roman" w:cs="Times New Roman"/>
-          <w:bCs/>
-          <w:sz w:val="28"/>
-          <w:szCs w:val="28"/>
+          <w:sz w:val="24"/>
+          <w:szCs w:val="24"/>
+          <w:lang w:val="en-US"/>
         </w:rPr>
         <w:t>.</w:t>
       </w:r>
@@ -1058,65 +1032,177 @@
         <w:ind w:firstLine="426"/>
         <w:jc w:val="both"/>
         <w:rPr>
-          <w:rFonts w:ascii="Times New Roman" w:eastAsia="Times New Roman" w:hAnsi="Times New Roman" w:cs="Times New Roman"/>
-          <w:sz w:val="28"/>
-        </w:rPr>
-      </w:pPr>
-      <w:r>
-        <w:rPr>
           <w:rFonts w:ascii="Times New Roman" w:hAnsi="Times New Roman" w:cs="Times New Roman"/>
           <w:bCs/>
-          <w:sz w:val="28"/>
-          <w:szCs w:val="28"/>
-        </w:rPr>
-        <w:t xml:space="preserve">Первым шагом необходимо авторизоваться на </w:t>
+          <w:sz w:val="24"/>
+          <w:szCs w:val="24"/>
+          <w:lang w:val="en-US"/>
+        </w:rPr>
+      </w:pPr>
+      <w:r>
+        <w:rPr>
+          <w:rFonts w:ascii="Times New Roman" w:hAnsi="Times New Roman" w:cs="Times New Roman"/>
+          <w:bCs/>
+          <w:sz w:val="24"/>
+          <w:szCs w:val="24"/>
+        </w:rPr>
+        <w:t xml:space="preserve">Научиться создавать, изменять и синхронизировать </w:t>
       </w:r>
       <w:proofErr w:type="spellStart"/>
       <w:r>
         <w:rPr>
-          <w:rFonts w:ascii="Times New Roman" w:eastAsia="Times New Roman" w:hAnsi="Times New Roman" w:cs="Times New Roman"/>
-          <w:sz w:val="28"/>
-        </w:rPr>
-        <w:t>GitHub</w:t>
+          <w:rFonts w:ascii="Times New Roman" w:hAnsi="Times New Roman" w:cs="Times New Roman"/>
+          <w:bCs/>
+          <w:sz w:val="24"/>
+          <w:szCs w:val="24"/>
+        </w:rPr>
+        <w:t>репозитории</w:t>
       </w:r>
       <w:proofErr w:type="spellEnd"/>
       <w:r>
         <w:rPr>
-          <w:rFonts w:ascii="Times New Roman" w:eastAsia="Times New Roman" w:hAnsi="Times New Roman" w:cs="Times New Roman"/>
-          <w:sz w:val="28"/>
+          <w:rFonts w:ascii="Times New Roman" w:hAnsi="Times New Roman" w:cs="Times New Roman"/>
+          <w:bCs/>
+          <w:sz w:val="24"/>
+          <w:szCs w:val="24"/>
+        </w:rPr>
+        <w:t xml:space="preserve">. А также делать </w:t>
+      </w:r>
+      <w:r>
+        <w:rPr>
+          <w:rFonts w:ascii="Times New Roman" w:hAnsi="Times New Roman" w:cs="Times New Roman"/>
+          <w:bCs/>
+          <w:sz w:val="24"/>
+          <w:szCs w:val="24"/>
+          <w:lang w:val="en-US"/>
+        </w:rPr>
+        <w:t>Pull Requests</w:t>
+      </w:r>
+    </w:p>
+    <w:p>
+      <w:pPr>
+        <w:pStyle w:val="a3"/>
+        <w:spacing w:after="100" w:line="360" w:lineRule="auto"/>
+        <w:ind w:left="0"/>
+        <w:jc w:val="center"/>
+        <w:rPr>
+          <w:rFonts w:ascii="Times New Roman" w:hAnsi="Times New Roman" w:cs="Times New Roman"/>
+          <w:b/>
+          <w:sz w:val="24"/>
+          <w:szCs w:val="24"/>
+        </w:rPr>
+      </w:pPr>
+      <w:r>
+        <w:rPr>
+          <w:rFonts w:ascii="Times New Roman" w:hAnsi="Times New Roman" w:cs="Times New Roman"/>
+          <w:b/>
+          <w:sz w:val="24"/>
+          <w:szCs w:val="24"/>
+        </w:rPr>
+        <w:t>Ход работы</w:t>
+      </w:r>
+    </w:p>
+    <w:p>
+      <w:pPr>
+        <w:pStyle w:val="a3"/>
+        <w:tabs>
+          <w:tab w:val="left" w:pos="2367"/>
+        </w:tabs>
+        <w:spacing w:after="100" w:line="360" w:lineRule="auto"/>
+        <w:ind w:left="0"/>
+        <w:rPr>
+          <w:rFonts w:ascii="Times New Roman" w:hAnsi="Times New Roman" w:cs="Times New Roman"/>
+          <w:b/>
+          <w:sz w:val="24"/>
+          <w:szCs w:val="24"/>
+        </w:rPr>
+      </w:pPr>
+      <w:r>
+        <w:rPr>
+          <w:rFonts w:ascii="Times New Roman" w:hAnsi="Times New Roman" w:cs="Times New Roman"/>
+          <w:b/>
+          <w:sz w:val="24"/>
+          <w:szCs w:val="24"/>
+        </w:rPr>
+        <w:tab/>
+      </w:r>
+    </w:p>
+    <w:p>
+      <w:pPr>
+        <w:pStyle w:val="a3"/>
+        <w:tabs>
+          <w:tab w:val="left" w:pos="501"/>
+        </w:tabs>
+        <w:spacing w:after="100" w:line="360" w:lineRule="auto"/>
+        <w:ind w:left="0"/>
+        <w:rPr>
+          <w:rFonts w:ascii="Times New Roman" w:hAnsi="Times New Roman" w:cs="Times New Roman"/>
+          <w:sz w:val="24"/>
+          <w:szCs w:val="24"/>
+          <w:lang w:val="en-US"/>
+        </w:rPr>
+      </w:pPr>
+      <w:r>
+        <w:rPr>
+          <w:rFonts w:ascii="Times New Roman" w:hAnsi="Times New Roman" w:cs="Times New Roman"/>
+          <w:sz w:val="24"/>
+          <w:szCs w:val="24"/>
+        </w:rPr>
+        <w:tab/>
+        <w:t xml:space="preserve">Для начала работы, я переустанавливаю </w:t>
+      </w:r>
+      <w:proofErr w:type="spellStart"/>
+      <w:r>
+        <w:rPr>
+          <w:rFonts w:ascii="Times New Roman" w:hAnsi="Times New Roman" w:cs="Times New Roman"/>
+          <w:sz w:val="24"/>
+          <w:szCs w:val="24"/>
+          <w:lang w:val="en-US"/>
+        </w:rPr>
+        <w:t>Git</w:t>
+      </w:r>
+      <w:proofErr w:type="spellEnd"/>
+      <w:r>
+        <w:rPr>
+          <w:rFonts w:ascii="Times New Roman" w:hAnsi="Times New Roman" w:cs="Times New Roman"/>
+          <w:sz w:val="24"/>
+          <w:szCs w:val="24"/>
+        </w:rPr>
+        <w:t xml:space="preserve"> и авторизуюсь в системе через </w:t>
+      </w:r>
+      <w:proofErr w:type="spellStart"/>
+      <w:r>
+        <w:rPr>
+          <w:rFonts w:ascii="Times New Roman" w:hAnsi="Times New Roman" w:cs="Times New Roman"/>
+          <w:sz w:val="24"/>
+          <w:szCs w:val="24"/>
+          <w:lang w:val="en-US"/>
+        </w:rPr>
+        <w:t>GitBash</w:t>
+      </w:r>
+      <w:proofErr w:type="spellEnd"/>
+      <w:r>
+        <w:rPr>
+          <w:rFonts w:ascii="Times New Roman" w:hAnsi="Times New Roman" w:cs="Times New Roman"/>
+          <w:sz w:val="24"/>
+          <w:szCs w:val="24"/>
+          <w:lang w:val="en-US"/>
         </w:rPr>
         <w:t>.</w:t>
       </w:r>
-      <w:r>
-        <w:rPr>
-          <w:rFonts w:ascii="Times New Roman" w:eastAsia="Times New Roman" w:hAnsi="Times New Roman" w:cs="Times New Roman"/>
-          <w:sz w:val="28"/>
-        </w:rPr>
-        <w:t xml:space="preserve"> </w:t>
-      </w:r>
-      <w:r>
-        <w:rPr>
-          <w:rFonts w:ascii="Times New Roman" w:eastAsia="Times New Roman" w:hAnsi="Times New Roman" w:cs="Times New Roman"/>
-          <w:sz w:val="28"/>
-        </w:rPr>
-        <w:t xml:space="preserve">После необходимо задать имя и </w:t>
-      </w:r>
-      <w:proofErr w:type="spellStart"/>
-      <w:r>
-        <w:rPr>
-          <w:rFonts w:ascii="Times New Roman" w:eastAsia="Times New Roman" w:hAnsi="Times New Roman" w:cs="Times New Roman"/>
-          <w:sz w:val="28"/>
-        </w:rPr>
-        <w:t>емейл</w:t>
-      </w:r>
-      <w:proofErr w:type="spellEnd"/>
-      <w:r>
-        <w:rPr>
-          <w:rFonts w:ascii="Times New Roman" w:eastAsia="Times New Roman" w:hAnsi="Times New Roman" w:cs="Times New Roman"/>
-          <w:sz w:val="28"/>
-        </w:rPr>
-        <w:t>.</w:t>
-      </w:r>
+    </w:p>
+    <w:p>
+      <w:pPr>
+        <w:pStyle w:val="a3"/>
+        <w:spacing w:after="100" w:line="360" w:lineRule="auto"/>
+        <w:ind w:left="0"/>
+        <w:jc w:val="center"/>
+        <w:rPr>
+          <w:rFonts w:ascii="Times New Roman" w:hAnsi="Times New Roman" w:cs="Times New Roman"/>
+          <w:sz w:val="24"/>
+          <w:szCs w:val="24"/>
+        </w:rPr>
+      </w:pPr>
     </w:p>
     <w:p>
       <w:pPr>
@@ -1195,79 +1281,101 @@
         <w:ind w:left="0" w:firstLine="426"/>
         <w:rPr>
           <w:rFonts w:ascii="Times New Roman" w:hAnsi="Times New Roman" w:cs="Times New Roman"/>
-          <w:sz w:val="28"/>
-          <w:szCs w:val="28"/>
-        </w:rPr>
-      </w:pPr>
-      <w:r>
-        <w:rPr>
-          <w:rFonts w:ascii="Times New Roman" w:hAnsi="Times New Roman" w:cs="Times New Roman"/>
-          <w:sz w:val="28"/>
-          <w:szCs w:val="28"/>
-        </w:rPr>
-        <w:t xml:space="preserve">Далее необходимо скопировать исходный </w:t>
+          <w:sz w:val="24"/>
+          <w:szCs w:val="24"/>
+          <w:lang w:val="en-US"/>
+        </w:rPr>
+      </w:pPr>
+      <w:r>
+        <w:rPr>
+          <w:rFonts w:ascii="Times New Roman" w:hAnsi="Times New Roman" w:cs="Times New Roman"/>
+          <w:sz w:val="24"/>
+          <w:szCs w:val="24"/>
+          <w:lang w:val="en-US"/>
+        </w:rPr>
+        <w:t>Fork’</w:t>
       </w:r>
       <w:proofErr w:type="spellStart"/>
       <w:r>
         <w:rPr>
           <w:rFonts w:ascii="Times New Roman" w:hAnsi="Times New Roman" w:cs="Times New Roman"/>
-          <w:sz w:val="28"/>
-          <w:szCs w:val="28"/>
-        </w:rPr>
-        <w:t>репозиторий</w:t>
+          <w:sz w:val="24"/>
+          <w:szCs w:val="24"/>
+        </w:rPr>
+        <w:t>аю</w:t>
       </w:r>
       <w:proofErr w:type="spellEnd"/>
       <w:r>
         <w:rPr>
           <w:rFonts w:ascii="Times New Roman" w:hAnsi="Times New Roman" w:cs="Times New Roman"/>
-          <w:sz w:val="28"/>
-          <w:szCs w:val="28"/>
-        </w:rPr>
-        <w:t xml:space="preserve"> (</w:t>
+          <w:sz w:val="24"/>
+          <w:szCs w:val="24"/>
+        </w:rPr>
+        <w:t xml:space="preserve"> </w:t>
+      </w:r>
+      <w:proofErr w:type="spellStart"/>
+      <w:proofErr w:type="gramStart"/>
+      <w:r>
+        <w:rPr>
+          <w:rFonts w:ascii="Times New Roman" w:hAnsi="Times New Roman" w:cs="Times New Roman"/>
+          <w:sz w:val="24"/>
+          <w:szCs w:val="24"/>
+        </w:rPr>
+        <w:t>репзиторий</w:t>
+      </w:r>
+      <w:proofErr w:type="spellEnd"/>
+      <w:r>
+        <w:rPr>
+          <w:rFonts w:ascii="Times New Roman" w:hAnsi="Times New Roman" w:cs="Times New Roman"/>
+          <w:sz w:val="24"/>
+          <w:szCs w:val="24"/>
+        </w:rPr>
+        <w:t xml:space="preserve">  </w:t>
       </w:r>
       <w:r>
         <w:rPr>
           <w:rFonts w:ascii="Times New Roman" w:eastAsia="Times New Roman" w:hAnsi="Times New Roman" w:cs="Times New Roman"/>
           <w:color w:val="5B9BD5" w:themeColor="accent1"/>
-          <w:sz w:val="28"/>
-        </w:rPr>
-        <w:t>https://github.com/OrangeRedeng/Spring_2024</w:t>
-      </w:r>
-      <w:r>
-        <w:rPr>
-          <w:rFonts w:ascii="Times New Roman" w:hAnsi="Times New Roman" w:cs="Times New Roman"/>
-          <w:sz w:val="28"/>
-          <w:szCs w:val="28"/>
-        </w:rPr>
-        <w:t>) на свой аккаунт</w:t>
-      </w:r>
-      <w:r>
-        <w:rPr>
-          <w:rFonts w:ascii="Times New Roman" w:hAnsi="Times New Roman" w:cs="Times New Roman"/>
-          <w:sz w:val="28"/>
-          <w:szCs w:val="28"/>
-        </w:rPr>
-        <w:t xml:space="preserve">, для этого используем команду </w:t>
-      </w:r>
-      <w:r>
-        <w:rPr>
-          <w:rFonts w:ascii="Times New Roman" w:hAnsi="Times New Roman" w:cs="Times New Roman"/>
-          <w:sz w:val="28"/>
-          <w:szCs w:val="28"/>
+          <w:sz w:val="24"/>
+          <w:szCs w:val="24"/>
+        </w:rPr>
+        <w:t>https</w:t>
+      </w:r>
+      <w:proofErr w:type="gramEnd"/>
+      <w:r>
+        <w:rPr>
+          <w:rFonts w:ascii="Times New Roman" w:eastAsia="Times New Roman" w:hAnsi="Times New Roman" w:cs="Times New Roman"/>
+          <w:color w:val="5B9BD5" w:themeColor="accent1"/>
+          <w:sz w:val="24"/>
+          <w:szCs w:val="24"/>
+        </w:rPr>
+        <w:t>://github.com/OrangeRedeng/Spring_2024</w:t>
+      </w:r>
+      <w:r>
+        <w:rPr>
+          <w:rFonts w:ascii="Times New Roman" w:hAnsi="Times New Roman" w:cs="Times New Roman"/>
+          <w:sz w:val="24"/>
+          <w:szCs w:val="24"/>
+        </w:rPr>
+        <w:t xml:space="preserve"> </w:t>
+      </w:r>
+      <w:r>
+        <w:rPr>
+          <w:rFonts w:ascii="Times New Roman" w:hAnsi="Times New Roman" w:cs="Times New Roman"/>
+          <w:sz w:val="24"/>
+          <w:szCs w:val="24"/>
+        </w:rPr>
+        <w:t xml:space="preserve">себе на </w:t>
+      </w:r>
+      <w:r>
+        <w:rPr>
+          <w:rFonts w:ascii="Times New Roman" w:hAnsi="Times New Roman" w:cs="Times New Roman"/>
+          <w:sz w:val="24"/>
+          <w:szCs w:val="24"/>
           <w:lang w:val="en-US"/>
         </w:rPr>
-        <w:t>fork</w:t>
-      </w:r>
-      <w:r>
-        <w:rPr>
-          <w:rFonts w:ascii="Times New Roman" w:hAnsi="Times New Roman" w:cs="Times New Roman"/>
-          <w:sz w:val="28"/>
-          <w:szCs w:val="28"/>
-        </w:rPr>
-        <w:t>.</w:t>
-      </w:r>
-      <w:bookmarkStart w:id="0" w:name="_GoBack"/>
-      <w:bookmarkEnd w:id="0"/>
+        <w:t>GitHub.</w:t>
+      </w:r>
     </w:p>
     <w:p>
       <w:pPr>
@@ -1276,35 +1384,35 @@
         <w:ind w:left="0" w:firstLine="426"/>
         <w:rPr>
           <w:rFonts w:ascii="Times New Roman" w:hAnsi="Times New Roman" w:cs="Times New Roman"/>
-          <w:sz w:val="28"/>
-          <w:szCs w:val="28"/>
-        </w:rPr>
-      </w:pPr>
-      <w:r>
-        <w:rPr>
-          <w:rFonts w:ascii="Times New Roman" w:hAnsi="Times New Roman" w:cs="Times New Roman"/>
-          <w:sz w:val="28"/>
-          <w:szCs w:val="28"/>
-        </w:rPr>
-        <w:t xml:space="preserve">Создадим локальную копию </w:t>
+          <w:sz w:val="24"/>
+          <w:szCs w:val="24"/>
+        </w:rPr>
+      </w:pPr>
+      <w:r>
+        <w:rPr>
+          <w:rFonts w:ascii="Times New Roman" w:hAnsi="Times New Roman" w:cs="Times New Roman"/>
+          <w:sz w:val="24"/>
+          <w:szCs w:val="24"/>
+        </w:rPr>
+        <w:t xml:space="preserve">Выгружаю </w:t>
       </w:r>
       <w:proofErr w:type="spellStart"/>
       <w:r>
         <w:rPr>
           <w:rFonts w:ascii="Times New Roman" w:hAnsi="Times New Roman" w:cs="Times New Roman"/>
-          <w:sz w:val="28"/>
-          <w:szCs w:val="28"/>
-        </w:rPr>
-        <w:t>репозитория</w:t>
+          <w:sz w:val="24"/>
+          <w:szCs w:val="24"/>
+        </w:rPr>
+        <w:t>репозиторий</w:t>
       </w:r>
       <w:proofErr w:type="spellEnd"/>
       <w:r>
         <w:rPr>
           <w:rFonts w:ascii="Times New Roman" w:hAnsi="Times New Roman" w:cs="Times New Roman"/>
-          <w:sz w:val="28"/>
-          <w:szCs w:val="28"/>
-        </w:rPr>
-        <w:t>.</w:t>
+          <w:sz w:val="24"/>
+          <w:szCs w:val="24"/>
+        </w:rPr>
+        <w:t xml:space="preserve"> себе на локальный диск.</w:t>
       </w:r>
     </w:p>
     <w:p>
@@ -1314,8 +1422,8 @@
         <w:ind w:left="0"/>
         <w:rPr>
           <w:rFonts w:ascii="Times New Roman" w:hAnsi="Times New Roman" w:cs="Times New Roman"/>
-          <w:sz w:val="28"/>
-          <w:szCs w:val="28"/>
+          <w:sz w:val="24"/>
+          <w:szCs w:val="24"/>
           <w:lang w:val="en-US"/>
         </w:rPr>
       </w:pPr>
@@ -1323,8 +1431,8 @@
         <w:rPr>
           <w:rFonts w:ascii="Times New Roman" w:hAnsi="Times New Roman" w:cs="Times New Roman"/>
           <w:noProof/>
-          <w:sz w:val="28"/>
-          <w:szCs w:val="28"/>
+          <w:sz w:val="24"/>
+          <w:szCs w:val="24"/>
           <w:lang w:eastAsia="ru-RU"/>
         </w:rPr>
         <w:drawing>
@@ -1368,47 +1476,46 @@
       <w:pPr>
         <w:pStyle w:val="a3"/>
         <w:spacing w:after="100" w:line="360" w:lineRule="auto"/>
-        <w:ind w:left="0" w:firstLine="426"/>
-        <w:rPr>
-          <w:rFonts w:ascii="Times New Roman" w:hAnsi="Times New Roman" w:cs="Times New Roman"/>
-          <w:sz w:val="28"/>
-          <w:szCs w:val="28"/>
-        </w:rPr>
-      </w:pPr>
-      <w:r>
-        <w:rPr>
-          <w:rFonts w:ascii="Times New Roman" w:hAnsi="Times New Roman" w:cs="Times New Roman"/>
-          <w:sz w:val="28"/>
-          <w:szCs w:val="28"/>
-        </w:rPr>
-        <w:t>Далее создадим необходимые нам папки, и загрузим в них лабораторные.</w:t>
-      </w:r>
-    </w:p>
-    <w:p>
-      <w:pPr>
-        <w:pStyle w:val="a3"/>
-        <w:spacing w:after="100" w:line="360" w:lineRule="auto"/>
-        <w:ind w:left="0" w:firstLine="426"/>
-        <w:rPr>
-          <w:rFonts w:ascii="Times New Roman" w:hAnsi="Times New Roman" w:cs="Times New Roman"/>
-          <w:sz w:val="28"/>
-          <w:szCs w:val="28"/>
-        </w:rPr>
-      </w:pPr>
-      <w:r>
-        <w:rPr>
-          <w:rFonts w:ascii="Times New Roman" w:hAnsi="Times New Roman" w:cs="Times New Roman"/>
-          <w:sz w:val="28"/>
-          <w:szCs w:val="28"/>
-        </w:rPr>
-        <w:t xml:space="preserve">Далее используем команды </w:t>
+        <w:ind w:left="0"/>
+        <w:rPr>
+          <w:rFonts w:ascii="Times New Roman" w:hAnsi="Times New Roman" w:cs="Times New Roman"/>
+          <w:sz w:val="24"/>
+          <w:szCs w:val="24"/>
+          <w:lang w:val="en-US"/>
+        </w:rPr>
+      </w:pPr>
+      <w:r>
+        <w:rPr>
+          <w:rFonts w:ascii="Times New Roman" w:hAnsi="Times New Roman" w:cs="Times New Roman"/>
+          <w:sz w:val="24"/>
+          <w:szCs w:val="24"/>
+        </w:rPr>
+        <w:t xml:space="preserve">Создаю необходимы папки в локальном </w:t>
       </w:r>
       <w:proofErr w:type="spellStart"/>
       <w:r>
         <w:rPr>
           <w:rFonts w:ascii="Times New Roman" w:hAnsi="Times New Roman" w:cs="Times New Roman"/>
-          <w:sz w:val="28"/>
-          <w:szCs w:val="28"/>
+          <w:sz w:val="24"/>
+          <w:szCs w:val="24"/>
+        </w:rPr>
+        <w:t>репозитории</w:t>
+      </w:r>
+      <w:proofErr w:type="spellEnd"/>
+      <w:r>
+        <w:rPr>
+          <w:rFonts w:ascii="Times New Roman" w:hAnsi="Times New Roman" w:cs="Times New Roman"/>
+          <w:sz w:val="24"/>
+          <w:szCs w:val="24"/>
+        </w:rPr>
+        <w:t xml:space="preserve"> и добавляю их через </w:t>
+      </w:r>
+      <w:proofErr w:type="spellStart"/>
+      <w:r>
+        <w:rPr>
+          <w:rFonts w:ascii="Times New Roman" w:hAnsi="Times New Roman" w:cs="Times New Roman"/>
+          <w:sz w:val="24"/>
+          <w:szCs w:val="24"/>
           <w:lang w:val="en-US"/>
         </w:rPr>
         <w:t>git</w:t>
@@ -1417,129 +1524,24 @@
       <w:r>
         <w:rPr>
           <w:rFonts w:ascii="Times New Roman" w:hAnsi="Times New Roman" w:cs="Times New Roman"/>
-          <w:sz w:val="28"/>
-          <w:szCs w:val="28"/>
-        </w:rPr>
-        <w:t xml:space="preserve"> </w:t>
-      </w:r>
-      <w:r>
-        <w:rPr>
-          <w:rFonts w:ascii="Times New Roman" w:hAnsi="Times New Roman" w:cs="Times New Roman"/>
-          <w:sz w:val="28"/>
-          <w:szCs w:val="28"/>
+          <w:sz w:val="24"/>
+          <w:szCs w:val="24"/>
           <w:lang w:val="en-US"/>
         </w:rPr>
-        <w:t>a</w:t>
-      </w:r>
-      <w:r>
-        <w:rPr>
-          <w:rFonts w:ascii="Times New Roman" w:hAnsi="Times New Roman" w:cs="Times New Roman"/>
-          <w:sz w:val="28"/>
-          <w:szCs w:val="28"/>
-          <w:lang w:val="en-US"/>
-        </w:rPr>
-        <w:t>dd</w:t>
-      </w:r>
-      <w:r>
-        <w:rPr>
-          <w:rFonts w:ascii="Times New Roman" w:hAnsi="Times New Roman" w:cs="Times New Roman"/>
-          <w:sz w:val="28"/>
-          <w:szCs w:val="28"/>
-        </w:rPr>
-        <w:t xml:space="preserve"> </w:t>
-      </w:r>
-      <w:r>
-        <w:rPr>
-          <w:rFonts w:ascii="Times New Roman" w:hAnsi="Times New Roman" w:cs="Times New Roman"/>
-          <w:sz w:val="28"/>
-          <w:szCs w:val="28"/>
-          <w:lang w:val="en-US"/>
-        </w:rPr>
-        <w:t>b</w:t>
-      </w:r>
-      <w:r>
-        <w:rPr>
-          <w:rFonts w:ascii="Times New Roman" w:hAnsi="Times New Roman" w:cs="Times New Roman"/>
-          <w:sz w:val="28"/>
-          <w:szCs w:val="28"/>
-        </w:rPr>
-        <w:t xml:space="preserve"> </w:t>
-      </w:r>
-      <w:proofErr w:type="spellStart"/>
-      <w:r>
-        <w:rPr>
-          <w:rFonts w:ascii="Times New Roman" w:hAnsi="Times New Roman" w:cs="Times New Roman"/>
-          <w:sz w:val="28"/>
-          <w:szCs w:val="28"/>
-          <w:lang w:val="en-US"/>
-        </w:rPr>
-        <w:t>git</w:t>
-      </w:r>
-      <w:proofErr w:type="spellEnd"/>
-      <w:r>
-        <w:rPr>
-          <w:rFonts w:ascii="Times New Roman" w:hAnsi="Times New Roman" w:cs="Times New Roman"/>
-          <w:sz w:val="28"/>
-          <w:szCs w:val="28"/>
-        </w:rPr>
-        <w:t xml:space="preserve"> </w:t>
-      </w:r>
-      <w:r>
-        <w:rPr>
-          <w:rFonts w:ascii="Times New Roman" w:hAnsi="Times New Roman" w:cs="Times New Roman"/>
-          <w:sz w:val="28"/>
-          <w:szCs w:val="28"/>
-          <w:lang w:val="en-US"/>
-        </w:rPr>
-        <w:t>status</w:t>
-      </w:r>
-      <w:r>
-        <w:rPr>
-          <w:rFonts w:ascii="Times New Roman" w:hAnsi="Times New Roman" w:cs="Times New Roman"/>
-          <w:sz w:val="28"/>
-          <w:szCs w:val="28"/>
-        </w:rPr>
-        <w:t>.</w:t>
-      </w:r>
-    </w:p>
-    <w:p>
-      <w:pPr>
-        <w:pStyle w:val="a3"/>
-        <w:spacing w:after="100" w:line="360" w:lineRule="auto"/>
-        <w:ind w:left="0"/>
-        <w:jc w:val="center"/>
-        <w:rPr>
-          <w:rFonts w:ascii="Times New Roman" w:hAnsi="Times New Roman" w:cs="Times New Roman"/>
-          <w:sz w:val="28"/>
-          <w:szCs w:val="28"/>
-        </w:rPr>
-      </w:pPr>
-    </w:p>
-    <w:p>
-      <w:pPr>
-        <w:pStyle w:val="a3"/>
-        <w:spacing w:after="100" w:line="360" w:lineRule="auto"/>
-        <w:ind w:left="0"/>
-        <w:jc w:val="center"/>
-        <w:rPr>
-          <w:rFonts w:ascii="Times New Roman" w:hAnsi="Times New Roman" w:cs="Times New Roman"/>
-          <w:sz w:val="28"/>
-          <w:szCs w:val="28"/>
-          <w:lang w:val="en-US"/>
-        </w:rPr>
-      </w:pPr>
-      <w:r>
-        <w:rPr>
-          <w:rFonts w:ascii="Times New Roman" w:hAnsi="Times New Roman" w:cs="Times New Roman"/>
-          <w:sz w:val="28"/>
-          <w:szCs w:val="28"/>
-          <w:lang w:val="en-US"/>
-        </w:rPr>
-        <w:lastRenderedPageBreak/>
+        <w:t xml:space="preserve"> add.</w:t>
+      </w:r>
+      <w:r>
+        <w:rPr>
+          <w:rFonts w:ascii="Times New Roman" w:hAnsi="Times New Roman" w:cs="Times New Roman"/>
+          <w:noProof/>
+          <w:sz w:val="24"/>
+          <w:szCs w:val="24"/>
+          <w:lang w:eastAsia="ru-RU"/>
+        </w:rPr>
         <w:drawing>
           <wp:inline distT="0" distB="0" distL="0" distR="0" wp14:anchorId="14F0ACB0" wp14:editId="313F362A">
-            <wp:extent cx="5940425" cy="4645660"/>
-            <wp:effectExtent l="0" t="0" r="3175" b="2540"/>
+            <wp:extent cx="4740676" cy="3707406"/>
+            <wp:effectExtent l="0" t="0" r="3175" b="7620"/>
             <wp:docPr id="3" name="Рисунок 3"/>
             <wp:cNvGraphicFramePr>
               <a:graphicFrameLocks xmlns:a="http://schemas.openxmlformats.org/drawingml/2006/main" noChangeAspect="1"/>
@@ -1560,7 +1562,7 @@
                   <pic:spPr>
                     <a:xfrm>
                       <a:off x="0" y="0"/>
-                      <a:ext cx="5940425" cy="4645660"/>
+                      <a:ext cx="4750141" cy="3714808"/>
                     </a:xfrm>
                     <a:prstGeom prst="rect">
                       <a:avLst/>
@@ -1580,16 +1582,1507 @@
         <w:rPr>
           <w:rFonts w:ascii="Times New Roman" w:hAnsi="Times New Roman" w:cs="Times New Roman"/>
           <w:bCs/>
+          <w:sz w:val="24"/>
+          <w:szCs w:val="24"/>
+        </w:rPr>
+      </w:pPr>
+      <w:r>
+        <w:rPr>
+          <w:rFonts w:ascii="Times New Roman" w:hAnsi="Times New Roman" w:cs="Times New Roman"/>
+          <w:bCs/>
+          <w:sz w:val="24"/>
+          <w:szCs w:val="24"/>
+        </w:rPr>
+        <w:lastRenderedPageBreak/>
+        <w:t xml:space="preserve">Сохраняем изменения в </w:t>
+      </w:r>
+      <w:proofErr w:type="spellStart"/>
+      <w:r>
+        <w:rPr>
+          <w:rFonts w:ascii="Times New Roman" w:hAnsi="Times New Roman" w:cs="Times New Roman"/>
+          <w:bCs/>
+          <w:sz w:val="24"/>
+          <w:szCs w:val="24"/>
+        </w:rPr>
+        <w:t>репозитории</w:t>
+      </w:r>
+      <w:proofErr w:type="spellEnd"/>
+      <w:r>
+        <w:rPr>
+          <w:rFonts w:ascii="Times New Roman" w:hAnsi="Times New Roman" w:cs="Times New Roman"/>
+          <w:bCs/>
+          <w:sz w:val="24"/>
+          <w:szCs w:val="24"/>
+        </w:rPr>
+        <w:t xml:space="preserve">, делаем первый </w:t>
+      </w:r>
+      <w:proofErr w:type="spellStart"/>
+      <w:proofErr w:type="gramStart"/>
+      <w:r>
+        <w:rPr>
+          <w:rFonts w:ascii="Times New Roman" w:hAnsi="Times New Roman" w:cs="Times New Roman"/>
+          <w:bCs/>
+          <w:sz w:val="24"/>
+          <w:szCs w:val="24"/>
+        </w:rPr>
+        <w:t>коммит</w:t>
+      </w:r>
+      <w:proofErr w:type="spellEnd"/>
+      <w:r>
+        <w:rPr>
+          <w:rFonts w:ascii="Times New Roman" w:hAnsi="Times New Roman" w:cs="Times New Roman"/>
+          <w:bCs/>
+          <w:sz w:val="24"/>
+          <w:szCs w:val="24"/>
+        </w:rPr>
+        <w:t xml:space="preserve"> :</w:t>
+      </w:r>
+      <w:proofErr w:type="gramEnd"/>
+    </w:p>
+    <w:p>
+      <w:pPr>
+        <w:spacing w:after="0" w:line="360" w:lineRule="auto"/>
+        <w:jc w:val="both"/>
+        <w:rPr>
+          <w:rFonts w:ascii="Times New Roman" w:hAnsi="Times New Roman" w:cs="Times New Roman"/>
+          <w:bCs/>
+          <w:sz w:val="24"/>
+          <w:szCs w:val="24"/>
+        </w:rPr>
+      </w:pPr>
+      <w:r>
+        <w:rPr>
+          <w:rFonts w:ascii="Times New Roman" w:hAnsi="Times New Roman" w:cs="Times New Roman"/>
+          <w:bCs/>
+          <w:sz w:val="24"/>
+          <w:szCs w:val="24"/>
+        </w:rPr>
+        <w:drawing>
+          <wp:inline distT="0" distB="0" distL="0" distR="0" wp14:anchorId="6525FB1B" wp14:editId="44E07098">
+            <wp:extent cx="5940425" cy="3014980"/>
+            <wp:effectExtent l="0" t="0" r="3175" b="0"/>
+            <wp:docPr id="12" name="Рисунок 12"/>
+            <wp:cNvGraphicFramePr>
+              <a:graphicFrameLocks xmlns:a="http://schemas.openxmlformats.org/drawingml/2006/main" noChangeAspect="1"/>
+            </wp:cNvGraphicFramePr>
+            <a:graphic xmlns:a="http://schemas.openxmlformats.org/drawingml/2006/main">
+              <a:graphicData uri="http://schemas.openxmlformats.org/drawingml/2006/picture">
+                <pic:pic xmlns:pic="http://schemas.openxmlformats.org/drawingml/2006/picture">
+                  <pic:nvPicPr>
+                    <pic:cNvPr id="1" name=""/>
+                    <pic:cNvPicPr/>
+                  </pic:nvPicPr>
+                  <pic:blipFill>
+                    <a:blip r:embed="rId12"/>
+                    <a:stretch>
+                      <a:fillRect/>
+                    </a:stretch>
+                  </pic:blipFill>
+                  <pic:spPr>
+                    <a:xfrm>
+                      <a:off x="0" y="0"/>
+                      <a:ext cx="5940425" cy="3014980"/>
+                    </a:xfrm>
+                    <a:prstGeom prst="rect">
+                      <a:avLst/>
+                    </a:prstGeom>
+                  </pic:spPr>
+                </pic:pic>
+              </a:graphicData>
+            </a:graphic>
+          </wp:inline>
+        </w:drawing>
+      </w:r>
+      <w:r>
+        <w:rPr>
+          <w:rFonts w:ascii="Times New Roman" w:hAnsi="Times New Roman" w:cs="Times New Roman"/>
+          <w:bCs/>
+          <w:sz w:val="24"/>
+          <w:szCs w:val="24"/>
+        </w:rPr>
+        <w:t xml:space="preserve"> </w:t>
+      </w:r>
+    </w:p>
+    <w:p>
+      <w:pPr>
+        <w:spacing w:after="0" w:line="360" w:lineRule="auto"/>
+        <w:jc w:val="both"/>
+        <w:rPr>
+          <w:rFonts w:ascii="Times New Roman" w:hAnsi="Times New Roman" w:cs="Times New Roman"/>
+          <w:bCs/>
+          <w:sz w:val="24"/>
+          <w:szCs w:val="24"/>
+        </w:rPr>
+      </w:pPr>
+      <w:r>
+        <w:rPr>
+          <w:rFonts w:ascii="Times New Roman" w:hAnsi="Times New Roman" w:cs="Times New Roman"/>
+          <w:bCs/>
+          <w:sz w:val="24"/>
+          <w:szCs w:val="24"/>
+        </w:rPr>
+        <w:t xml:space="preserve">Добавляем тестовый файл для второго </w:t>
+      </w:r>
+      <w:proofErr w:type="spellStart"/>
+      <w:r>
+        <w:rPr>
+          <w:rFonts w:ascii="Times New Roman" w:hAnsi="Times New Roman" w:cs="Times New Roman"/>
+          <w:bCs/>
+          <w:sz w:val="24"/>
+          <w:szCs w:val="24"/>
+        </w:rPr>
+        <w:t>коммита</w:t>
+      </w:r>
+      <w:proofErr w:type="spellEnd"/>
+      <w:r>
+        <w:rPr>
+          <w:rFonts w:ascii="Times New Roman" w:hAnsi="Times New Roman" w:cs="Times New Roman"/>
+          <w:bCs/>
+          <w:sz w:val="24"/>
+          <w:szCs w:val="24"/>
+        </w:rPr>
+        <w:t xml:space="preserve">, делаем второй </w:t>
+      </w:r>
+      <w:proofErr w:type="spellStart"/>
+      <w:r>
+        <w:rPr>
+          <w:rFonts w:ascii="Times New Roman" w:hAnsi="Times New Roman" w:cs="Times New Roman"/>
+          <w:bCs/>
+          <w:sz w:val="24"/>
+          <w:szCs w:val="24"/>
+        </w:rPr>
+        <w:t>коммит</w:t>
+      </w:r>
+      <w:proofErr w:type="spellEnd"/>
+      <w:r>
+        <w:rPr>
+          <w:rFonts w:ascii="Times New Roman" w:hAnsi="Times New Roman" w:cs="Times New Roman"/>
+          <w:bCs/>
+          <w:sz w:val="24"/>
+          <w:szCs w:val="24"/>
+        </w:rPr>
+        <w:t xml:space="preserve"> и пушим его в удалённый </w:t>
+      </w:r>
+      <w:proofErr w:type="spellStart"/>
+      <w:r>
+        <w:rPr>
+          <w:rFonts w:ascii="Times New Roman" w:hAnsi="Times New Roman" w:cs="Times New Roman"/>
+          <w:bCs/>
+          <w:sz w:val="24"/>
+          <w:szCs w:val="24"/>
+        </w:rPr>
+        <w:t>репозиторий</w:t>
+      </w:r>
+      <w:proofErr w:type="spellEnd"/>
+      <w:r>
+        <w:rPr>
+          <w:rFonts w:ascii="Times New Roman" w:hAnsi="Times New Roman" w:cs="Times New Roman"/>
+          <w:bCs/>
+          <w:sz w:val="24"/>
+          <w:szCs w:val="24"/>
+        </w:rPr>
+        <w:t xml:space="preserve"> на </w:t>
+      </w:r>
+      <w:r>
+        <w:rPr>
+          <w:rFonts w:ascii="Times New Roman" w:hAnsi="Times New Roman" w:cs="Times New Roman"/>
+          <w:bCs/>
+          <w:sz w:val="24"/>
+          <w:szCs w:val="24"/>
+          <w:lang w:val="en-US"/>
+        </w:rPr>
+        <w:t>GitHub</w:t>
+      </w:r>
+      <w:r>
+        <w:rPr>
+          <w:rFonts w:ascii="Times New Roman" w:hAnsi="Times New Roman" w:cs="Times New Roman"/>
+          <w:bCs/>
+          <w:sz w:val="24"/>
+          <w:szCs w:val="24"/>
+        </w:rPr>
+        <w:t xml:space="preserve">, затем добавляем файлы первой лабораторной работы в нужную папку и делаем ещё один </w:t>
+      </w:r>
+      <w:proofErr w:type="spellStart"/>
+      <w:r>
+        <w:rPr>
+          <w:rFonts w:ascii="Times New Roman" w:hAnsi="Times New Roman" w:cs="Times New Roman"/>
+          <w:bCs/>
+          <w:sz w:val="24"/>
+          <w:szCs w:val="24"/>
+        </w:rPr>
+        <w:t>коммит</w:t>
+      </w:r>
+      <w:proofErr w:type="spellEnd"/>
+      <w:r>
+        <w:rPr>
+          <w:rFonts w:ascii="Times New Roman" w:hAnsi="Times New Roman" w:cs="Times New Roman"/>
+          <w:bCs/>
+          <w:sz w:val="24"/>
+          <w:szCs w:val="24"/>
+          <w:lang w:val="en-US"/>
+        </w:rPr>
+        <w:t xml:space="preserve"> </w:t>
+      </w:r>
+      <w:r>
+        <w:rPr>
+          <w:rFonts w:ascii="Times New Roman" w:hAnsi="Times New Roman" w:cs="Times New Roman"/>
+          <w:bCs/>
+          <w:sz w:val="24"/>
+          <w:szCs w:val="24"/>
+        </w:rPr>
+        <w:t xml:space="preserve">и также пушим изменения в удалённый </w:t>
+      </w:r>
+      <w:proofErr w:type="spellStart"/>
+      <w:r>
+        <w:rPr>
+          <w:rFonts w:ascii="Times New Roman" w:hAnsi="Times New Roman" w:cs="Times New Roman"/>
+          <w:bCs/>
+          <w:sz w:val="24"/>
+          <w:szCs w:val="24"/>
+        </w:rPr>
+        <w:t>репозиторий</w:t>
+      </w:r>
+      <w:proofErr w:type="spellEnd"/>
+      <w:r>
+        <w:rPr>
+          <w:rFonts w:ascii="Times New Roman" w:hAnsi="Times New Roman" w:cs="Times New Roman"/>
+          <w:bCs/>
+          <w:sz w:val="24"/>
+          <w:szCs w:val="24"/>
+        </w:rPr>
+        <w:t>:</w:t>
+      </w:r>
+    </w:p>
+    <w:p>
+      <w:pPr>
+        <w:spacing w:after="0" w:line="360" w:lineRule="auto"/>
+        <w:jc w:val="both"/>
+        <w:rPr>
+          <w:rFonts w:ascii="Times New Roman" w:hAnsi="Times New Roman" w:cs="Times New Roman"/>
+          <w:bCs/>
+          <w:sz w:val="24"/>
+          <w:szCs w:val="24"/>
+        </w:rPr>
+      </w:pPr>
+      <w:r>
+        <w:rPr>
+          <w:rFonts w:ascii="Times New Roman" w:hAnsi="Times New Roman" w:cs="Times New Roman"/>
+          <w:bCs/>
+          <w:sz w:val="24"/>
+          <w:szCs w:val="24"/>
+        </w:rPr>
+        <w:drawing>
+          <wp:inline distT="0" distB="0" distL="0" distR="0" wp14:anchorId="38AE85FC" wp14:editId="1A56F79B">
+            <wp:extent cx="5940425" cy="3814445"/>
+            <wp:effectExtent l="0" t="0" r="3175" b="0"/>
+            <wp:docPr id="11" name="Рисунок 11"/>
+            <wp:cNvGraphicFramePr>
+              <a:graphicFrameLocks xmlns:a="http://schemas.openxmlformats.org/drawingml/2006/main" noChangeAspect="1"/>
+            </wp:cNvGraphicFramePr>
+            <a:graphic xmlns:a="http://schemas.openxmlformats.org/drawingml/2006/main">
+              <a:graphicData uri="http://schemas.openxmlformats.org/drawingml/2006/picture">
+                <pic:pic xmlns:pic="http://schemas.openxmlformats.org/drawingml/2006/picture">
+                  <pic:nvPicPr>
+                    <pic:cNvPr id="1" name=""/>
+                    <pic:cNvPicPr/>
+                  </pic:nvPicPr>
+                  <pic:blipFill>
+                    <a:blip r:embed="rId13"/>
+                    <a:stretch>
+                      <a:fillRect/>
+                    </a:stretch>
+                  </pic:blipFill>
+                  <pic:spPr>
+                    <a:xfrm>
+                      <a:off x="0" y="0"/>
+                      <a:ext cx="5940425" cy="3814445"/>
+                    </a:xfrm>
+                    <a:prstGeom prst="rect">
+                      <a:avLst/>
+                    </a:prstGeom>
+                  </pic:spPr>
+                </pic:pic>
+              </a:graphicData>
+            </a:graphic>
+          </wp:inline>
+        </w:drawing>
+      </w:r>
+    </w:p>
+    <w:p>
+      <w:pPr>
+        <w:spacing w:after="0" w:line="360" w:lineRule="auto"/>
+        <w:jc w:val="both"/>
+        <w:rPr>
+          <w:rFonts w:ascii="Times New Roman" w:hAnsi="Times New Roman" w:cs="Times New Roman"/>
+          <w:bCs/>
+          <w:sz w:val="24"/>
+          <w:szCs w:val="24"/>
+        </w:rPr>
+      </w:pPr>
+      <w:r>
+        <w:rPr>
+          <w:rFonts w:ascii="Times New Roman" w:hAnsi="Times New Roman" w:cs="Times New Roman"/>
+          <w:bCs/>
+          <w:sz w:val="24"/>
+          <w:szCs w:val="24"/>
+        </w:rPr>
+        <w:lastRenderedPageBreak/>
+        <w:drawing>
+          <wp:inline distT="0" distB="0" distL="0" distR="0" wp14:anchorId="105E3CFD" wp14:editId="73D4C963">
+            <wp:extent cx="5940425" cy="4141470"/>
+            <wp:effectExtent l="0" t="0" r="3175" b="0"/>
+            <wp:docPr id="13" name="Рисунок 13"/>
+            <wp:cNvGraphicFramePr>
+              <a:graphicFrameLocks xmlns:a="http://schemas.openxmlformats.org/drawingml/2006/main" noChangeAspect="1"/>
+            </wp:cNvGraphicFramePr>
+            <a:graphic xmlns:a="http://schemas.openxmlformats.org/drawingml/2006/main">
+              <a:graphicData uri="http://schemas.openxmlformats.org/drawingml/2006/picture">
+                <pic:pic xmlns:pic="http://schemas.openxmlformats.org/drawingml/2006/picture">
+                  <pic:nvPicPr>
+                    <pic:cNvPr id="1" name=""/>
+                    <pic:cNvPicPr/>
+                  </pic:nvPicPr>
+                  <pic:blipFill>
+                    <a:blip r:embed="rId14"/>
+                    <a:stretch>
+                      <a:fillRect/>
+                    </a:stretch>
+                  </pic:blipFill>
+                  <pic:spPr>
+                    <a:xfrm>
+                      <a:off x="0" y="0"/>
+                      <a:ext cx="5940425" cy="4141470"/>
+                    </a:xfrm>
+                    <a:prstGeom prst="rect">
+                      <a:avLst/>
+                    </a:prstGeom>
+                  </pic:spPr>
+                </pic:pic>
+              </a:graphicData>
+            </a:graphic>
+          </wp:inline>
+        </w:drawing>
+      </w:r>
+    </w:p>
+    <w:p>
+      <w:pPr>
+        <w:spacing w:after="0" w:line="360" w:lineRule="auto"/>
+        <w:jc w:val="both"/>
+        <w:rPr>
+          <w:rFonts w:ascii="Times New Roman" w:hAnsi="Times New Roman" w:cs="Times New Roman"/>
+          <w:bCs/>
+          <w:sz w:val="24"/>
+          <w:szCs w:val="24"/>
+          <w:lang w:val="en-US"/>
+        </w:rPr>
+      </w:pPr>
+    </w:p>
+    <w:p>
+      <w:pPr>
+        <w:spacing w:after="0" w:line="360" w:lineRule="auto"/>
+        <w:jc w:val="both"/>
+        <w:rPr>
+          <w:rFonts w:ascii="Times New Roman" w:hAnsi="Times New Roman" w:cs="Times New Roman"/>
+          <w:bCs/>
+          <w:sz w:val="24"/>
+          <w:szCs w:val="24"/>
+          <w:lang w:val="en-US"/>
+        </w:rPr>
+      </w:pPr>
+      <w:r>
+        <w:rPr>
+          <w:rFonts w:ascii="Times New Roman" w:hAnsi="Times New Roman" w:cs="Times New Roman"/>
+          <w:bCs/>
+          <w:sz w:val="24"/>
+          <w:szCs w:val="24"/>
+        </w:rPr>
+        <w:t>Создаём новое изменение в файле «</w:t>
+      </w:r>
+      <w:r>
+        <w:rPr>
+          <w:rFonts w:ascii="Times New Roman" w:hAnsi="Times New Roman" w:cs="Times New Roman"/>
+          <w:bCs/>
+          <w:sz w:val="24"/>
+          <w:szCs w:val="24"/>
+          <w:lang w:val="en-US"/>
+        </w:rPr>
+        <w:t>test.txt</w:t>
+      </w:r>
+      <w:r>
+        <w:rPr>
+          <w:rFonts w:ascii="Times New Roman" w:hAnsi="Times New Roman" w:cs="Times New Roman"/>
+          <w:bCs/>
+          <w:sz w:val="24"/>
+          <w:szCs w:val="24"/>
+        </w:rPr>
+        <w:t>»</w:t>
+      </w:r>
+      <w:r>
+        <w:rPr>
+          <w:rFonts w:ascii="Times New Roman" w:hAnsi="Times New Roman" w:cs="Times New Roman"/>
+          <w:bCs/>
+          <w:sz w:val="24"/>
+          <w:szCs w:val="24"/>
+          <w:lang w:val="en-US"/>
+        </w:rPr>
+        <w:t xml:space="preserve"> </w:t>
+      </w:r>
+      <w:r>
+        <w:rPr>
+          <w:rFonts w:ascii="Times New Roman" w:hAnsi="Times New Roman" w:cs="Times New Roman"/>
+          <w:bCs/>
+          <w:sz w:val="24"/>
+          <w:szCs w:val="24"/>
+        </w:rPr>
+        <w:t xml:space="preserve">через </w:t>
+      </w:r>
+      <w:r>
+        <w:rPr>
+          <w:rFonts w:ascii="Times New Roman" w:hAnsi="Times New Roman" w:cs="Times New Roman"/>
+          <w:bCs/>
+          <w:sz w:val="24"/>
+          <w:szCs w:val="24"/>
+          <w:lang w:val="en-US"/>
+        </w:rPr>
+        <w:t>GitHub</w:t>
+      </w:r>
+    </w:p>
+    <w:p>
+      <w:pPr>
+        <w:spacing w:after="0" w:line="360" w:lineRule="auto"/>
+        <w:jc w:val="both"/>
+        <w:rPr>
+          <w:rFonts w:ascii="Times New Roman" w:hAnsi="Times New Roman" w:cs="Times New Roman"/>
+          <w:bCs/>
+          <w:sz w:val="24"/>
+          <w:szCs w:val="24"/>
+          <w:lang w:val="en-US"/>
+        </w:rPr>
+      </w:pPr>
+      <w:r>
+        <w:rPr>
+          <w:rFonts w:ascii="Times New Roman" w:hAnsi="Times New Roman" w:cs="Times New Roman"/>
+          <w:bCs/>
+          <w:sz w:val="24"/>
+          <w:szCs w:val="24"/>
+          <w:lang w:val="en-US"/>
+        </w:rPr>
+        <w:drawing>
+          <wp:inline distT="0" distB="0" distL="0" distR="0" wp14:anchorId="39CC9479" wp14:editId="522AC4FB">
+            <wp:extent cx="5940425" cy="1106170"/>
+            <wp:effectExtent l="0" t="0" r="3175" b="0"/>
+            <wp:docPr id="14" name="Рисунок 14"/>
+            <wp:cNvGraphicFramePr>
+              <a:graphicFrameLocks xmlns:a="http://schemas.openxmlformats.org/drawingml/2006/main" noChangeAspect="1"/>
+            </wp:cNvGraphicFramePr>
+            <a:graphic xmlns:a="http://schemas.openxmlformats.org/drawingml/2006/main">
+              <a:graphicData uri="http://schemas.openxmlformats.org/drawingml/2006/picture">
+                <pic:pic xmlns:pic="http://schemas.openxmlformats.org/drawingml/2006/picture">
+                  <pic:nvPicPr>
+                    <pic:cNvPr id="1" name=""/>
+                    <pic:cNvPicPr/>
+                  </pic:nvPicPr>
+                  <pic:blipFill>
+                    <a:blip r:embed="rId15"/>
+                    <a:stretch>
+                      <a:fillRect/>
+                    </a:stretch>
+                  </pic:blipFill>
+                  <pic:spPr>
+                    <a:xfrm>
+                      <a:off x="0" y="0"/>
+                      <a:ext cx="5940425" cy="1106170"/>
+                    </a:xfrm>
+                    <a:prstGeom prst="rect">
+                      <a:avLst/>
+                    </a:prstGeom>
+                  </pic:spPr>
+                </pic:pic>
+              </a:graphicData>
+            </a:graphic>
+          </wp:inline>
+        </w:drawing>
+      </w:r>
+    </w:p>
+    <w:p>
+      <w:pPr>
+        <w:tabs>
+          <w:tab w:val="left" w:pos="1453"/>
+        </w:tabs>
+        <w:rPr>
+          <w:rFonts w:ascii="Times New Roman" w:hAnsi="Times New Roman" w:cs="Times New Roman"/>
+          <w:sz w:val="24"/>
+          <w:szCs w:val="24"/>
+        </w:rPr>
+      </w:pPr>
+      <w:r>
+        <w:rPr>
+          <w:rFonts w:ascii="Times New Roman" w:hAnsi="Times New Roman" w:cs="Times New Roman"/>
+          <w:sz w:val="24"/>
+          <w:szCs w:val="24"/>
+        </w:rPr>
+        <w:t xml:space="preserve">Делаем </w:t>
+      </w:r>
+      <w:proofErr w:type="spellStart"/>
+      <w:r>
+        <w:rPr>
+          <w:rFonts w:ascii="Times New Roman" w:hAnsi="Times New Roman" w:cs="Times New Roman"/>
+          <w:sz w:val="24"/>
+          <w:szCs w:val="24"/>
+          <w:lang w:val="en-US"/>
+        </w:rPr>
+        <w:t>git</w:t>
+      </w:r>
+      <w:proofErr w:type="spellEnd"/>
+      <w:r>
+        <w:rPr>
+          <w:rFonts w:ascii="Times New Roman" w:hAnsi="Times New Roman" w:cs="Times New Roman"/>
+          <w:sz w:val="24"/>
+          <w:szCs w:val="24"/>
+          <w:lang w:val="en-US"/>
+        </w:rPr>
+        <w:t xml:space="preserve"> – pull</w:t>
+      </w:r>
+      <w:r>
+        <w:rPr>
+          <w:rFonts w:ascii="Times New Roman" w:hAnsi="Times New Roman" w:cs="Times New Roman"/>
+          <w:sz w:val="24"/>
+          <w:szCs w:val="24"/>
+        </w:rPr>
+        <w:t xml:space="preserve">, чтобы получить изменения в локальный </w:t>
+      </w:r>
+      <w:proofErr w:type="spellStart"/>
+      <w:r>
+        <w:rPr>
+          <w:rFonts w:ascii="Times New Roman" w:hAnsi="Times New Roman" w:cs="Times New Roman"/>
+          <w:sz w:val="24"/>
+          <w:szCs w:val="24"/>
+        </w:rPr>
+        <w:t>репозиторий</w:t>
+      </w:r>
+      <w:proofErr w:type="spellEnd"/>
+      <w:r>
+        <w:rPr>
+          <w:rFonts w:ascii="Times New Roman" w:hAnsi="Times New Roman" w:cs="Times New Roman"/>
+          <w:sz w:val="24"/>
+          <w:szCs w:val="24"/>
+        </w:rPr>
+        <w:t>.</w:t>
+      </w:r>
+    </w:p>
+    <w:p>
+      <w:pPr>
+        <w:tabs>
+          <w:tab w:val="left" w:pos="1453"/>
+        </w:tabs>
+        <w:rPr>
+          <w:rFonts w:ascii="Times New Roman" w:hAnsi="Times New Roman" w:cs="Times New Roman"/>
+          <w:sz w:val="24"/>
+          <w:szCs w:val="24"/>
+        </w:rPr>
+      </w:pPr>
+      <w:r>
+        <w:rPr>
+          <w:rFonts w:ascii="Times New Roman" w:hAnsi="Times New Roman" w:cs="Times New Roman"/>
+          <w:sz w:val="24"/>
+          <w:szCs w:val="24"/>
+        </w:rPr>
+        <w:drawing>
+          <wp:inline distT="0" distB="0" distL="0" distR="0" wp14:anchorId="7D76E31F" wp14:editId="0B79D2A3">
+            <wp:extent cx="5940425" cy="2035175"/>
+            <wp:effectExtent l="0" t="0" r="3175" b="3175"/>
+            <wp:docPr id="15" name="Рисунок 15"/>
+            <wp:cNvGraphicFramePr>
+              <a:graphicFrameLocks xmlns:a="http://schemas.openxmlformats.org/drawingml/2006/main" noChangeAspect="1"/>
+            </wp:cNvGraphicFramePr>
+            <a:graphic xmlns:a="http://schemas.openxmlformats.org/drawingml/2006/main">
+              <a:graphicData uri="http://schemas.openxmlformats.org/drawingml/2006/picture">
+                <pic:pic xmlns:pic="http://schemas.openxmlformats.org/drawingml/2006/picture">
+                  <pic:nvPicPr>
+                    <pic:cNvPr id="1" name=""/>
+                    <pic:cNvPicPr/>
+                  </pic:nvPicPr>
+                  <pic:blipFill>
+                    <a:blip r:embed="rId16"/>
+                    <a:stretch>
+                      <a:fillRect/>
+                    </a:stretch>
+                  </pic:blipFill>
+                  <pic:spPr>
+                    <a:xfrm>
+                      <a:off x="0" y="0"/>
+                      <a:ext cx="5940425" cy="2035175"/>
+                    </a:xfrm>
+                    <a:prstGeom prst="rect">
+                      <a:avLst/>
+                    </a:prstGeom>
+                  </pic:spPr>
+                </pic:pic>
+              </a:graphicData>
+            </a:graphic>
+          </wp:inline>
+        </w:drawing>
+      </w:r>
+    </w:p>
+    <w:p>
+      <w:pPr>
+        <w:tabs>
+          <w:tab w:val="left" w:pos="1453"/>
+        </w:tabs>
+        <w:rPr>
+          <w:rFonts w:ascii="Times New Roman" w:hAnsi="Times New Roman" w:cs="Times New Roman"/>
+          <w:sz w:val="24"/>
+          <w:szCs w:val="24"/>
+        </w:rPr>
+      </w:pPr>
+      <w:r>
+        <w:rPr>
+          <w:rFonts w:ascii="Times New Roman" w:hAnsi="Times New Roman" w:cs="Times New Roman"/>
+          <w:sz w:val="24"/>
+          <w:szCs w:val="24"/>
+        </w:rPr>
+        <w:t>Добавлено новое сообщение</w:t>
+      </w:r>
+      <w:r>
+        <w:rPr>
+          <w:rFonts w:ascii="Times New Roman" w:hAnsi="Times New Roman" w:cs="Times New Roman"/>
+          <w:sz w:val="24"/>
+          <w:szCs w:val="24"/>
+        </w:rPr>
+        <w:t xml:space="preserve"> в </w:t>
+      </w:r>
+      <w:r>
+        <w:rPr>
+          <w:rFonts w:ascii="Times New Roman" w:hAnsi="Times New Roman" w:cs="Times New Roman"/>
+          <w:sz w:val="24"/>
+          <w:szCs w:val="24"/>
+          <w:lang w:val="en-US"/>
+        </w:rPr>
+        <w:t>test.txt</w:t>
+      </w:r>
+      <w:r>
+        <w:rPr>
+          <w:rFonts w:ascii="Times New Roman" w:hAnsi="Times New Roman" w:cs="Times New Roman"/>
+          <w:sz w:val="24"/>
+          <w:szCs w:val="24"/>
+        </w:rPr>
+        <w:t xml:space="preserve"> в локальн</w:t>
+      </w:r>
+      <w:r>
+        <w:rPr>
+          <w:rFonts w:ascii="Times New Roman" w:hAnsi="Times New Roman" w:cs="Times New Roman"/>
+          <w:sz w:val="24"/>
+          <w:szCs w:val="24"/>
+        </w:rPr>
+        <w:t xml:space="preserve">ом </w:t>
+      </w:r>
+      <w:proofErr w:type="spellStart"/>
+      <w:r>
+        <w:rPr>
+          <w:rFonts w:ascii="Times New Roman" w:hAnsi="Times New Roman" w:cs="Times New Roman"/>
+          <w:sz w:val="24"/>
+          <w:szCs w:val="24"/>
+        </w:rPr>
+        <w:t>репозитории</w:t>
+      </w:r>
+      <w:proofErr w:type="spellEnd"/>
+      <w:r>
+        <w:rPr>
+          <w:rFonts w:ascii="Times New Roman" w:hAnsi="Times New Roman" w:cs="Times New Roman"/>
+          <w:sz w:val="24"/>
+          <w:szCs w:val="24"/>
+        </w:rPr>
+        <w:t xml:space="preserve"> и создан новый текстовый файл </w:t>
+      </w:r>
+      <w:r>
+        <w:rPr>
+          <w:rFonts w:ascii="Times New Roman" w:hAnsi="Times New Roman" w:cs="Times New Roman"/>
+          <w:sz w:val="24"/>
+          <w:szCs w:val="24"/>
+          <w:lang w:val="en-US"/>
+        </w:rPr>
+        <w:t xml:space="preserve">second.txt </w:t>
+      </w:r>
+      <w:r>
+        <w:rPr>
+          <w:rFonts w:ascii="Times New Roman" w:hAnsi="Times New Roman" w:cs="Times New Roman"/>
+          <w:sz w:val="24"/>
+          <w:szCs w:val="24"/>
+        </w:rPr>
+        <w:t xml:space="preserve">в удалённом </w:t>
+      </w:r>
+      <w:proofErr w:type="spellStart"/>
+      <w:r>
+        <w:rPr>
+          <w:rFonts w:ascii="Times New Roman" w:hAnsi="Times New Roman" w:cs="Times New Roman"/>
+          <w:sz w:val="24"/>
+          <w:szCs w:val="24"/>
+        </w:rPr>
+        <w:t>репозитории</w:t>
+      </w:r>
+      <w:proofErr w:type="spellEnd"/>
+      <w:r>
+        <w:rPr>
+          <w:rFonts w:ascii="Times New Roman" w:hAnsi="Times New Roman" w:cs="Times New Roman"/>
+          <w:sz w:val="24"/>
+          <w:szCs w:val="24"/>
+        </w:rPr>
+        <w:t xml:space="preserve">. </w:t>
+      </w:r>
+    </w:p>
+    <w:p>
+      <w:pPr>
+        <w:tabs>
+          <w:tab w:val="left" w:pos="1453"/>
+        </w:tabs>
+        <w:rPr>
+          <w:rFonts w:ascii="Times New Roman" w:hAnsi="Times New Roman" w:cs="Times New Roman"/>
+          <w:sz w:val="24"/>
+          <w:szCs w:val="24"/>
+        </w:rPr>
+      </w:pPr>
+      <w:r>
+        <w:rPr>
+          <w:rFonts w:ascii="Times New Roman" w:hAnsi="Times New Roman" w:cs="Times New Roman"/>
+          <w:sz w:val="24"/>
+          <w:szCs w:val="24"/>
+        </w:rPr>
+        <w:lastRenderedPageBreak/>
+        <w:drawing>
+          <wp:inline distT="0" distB="0" distL="0" distR="0" wp14:anchorId="4CFDF9F0" wp14:editId="4FF3EA33">
+            <wp:extent cx="5940425" cy="1832610"/>
+            <wp:effectExtent l="0" t="0" r="3175" b="0"/>
+            <wp:docPr id="16" name="Рисунок 16"/>
+            <wp:cNvGraphicFramePr>
+              <a:graphicFrameLocks xmlns:a="http://schemas.openxmlformats.org/drawingml/2006/main" noChangeAspect="1"/>
+            </wp:cNvGraphicFramePr>
+            <a:graphic xmlns:a="http://schemas.openxmlformats.org/drawingml/2006/main">
+              <a:graphicData uri="http://schemas.openxmlformats.org/drawingml/2006/picture">
+                <pic:pic xmlns:pic="http://schemas.openxmlformats.org/drawingml/2006/picture">
+                  <pic:nvPicPr>
+                    <pic:cNvPr id="1" name=""/>
+                    <pic:cNvPicPr/>
+                  </pic:nvPicPr>
+                  <pic:blipFill>
+                    <a:blip r:embed="rId17"/>
+                    <a:stretch>
+                      <a:fillRect/>
+                    </a:stretch>
+                  </pic:blipFill>
+                  <pic:spPr>
+                    <a:xfrm>
+                      <a:off x="0" y="0"/>
+                      <a:ext cx="5940425" cy="1832610"/>
+                    </a:xfrm>
+                    <a:prstGeom prst="rect">
+                      <a:avLst/>
+                    </a:prstGeom>
+                  </pic:spPr>
+                </pic:pic>
+              </a:graphicData>
+            </a:graphic>
+          </wp:inline>
+        </w:drawing>
+      </w:r>
+    </w:p>
+    <w:p>
+      <w:pPr>
+        <w:rPr>
+          <w:rFonts w:ascii="Times New Roman" w:hAnsi="Times New Roman" w:cs="Times New Roman"/>
+          <w:sz w:val="24"/>
+          <w:szCs w:val="24"/>
+        </w:rPr>
+      </w:pPr>
+      <w:r>
+        <w:rPr>
+          <w:rFonts w:ascii="Times New Roman" w:hAnsi="Times New Roman" w:cs="Times New Roman"/>
+          <w:sz w:val="24"/>
+          <w:szCs w:val="24"/>
+        </w:rPr>
+        <w:drawing>
+          <wp:inline distT="0" distB="0" distL="0" distR="0" wp14:anchorId="21887591" wp14:editId="7480EDE4">
+            <wp:extent cx="5620534" cy="2305372"/>
+            <wp:effectExtent l="0" t="0" r="0" b="0"/>
+            <wp:docPr id="17" name="Рисунок 17"/>
+            <wp:cNvGraphicFramePr>
+              <a:graphicFrameLocks xmlns:a="http://schemas.openxmlformats.org/drawingml/2006/main" noChangeAspect="1"/>
+            </wp:cNvGraphicFramePr>
+            <a:graphic xmlns:a="http://schemas.openxmlformats.org/drawingml/2006/main">
+              <a:graphicData uri="http://schemas.openxmlformats.org/drawingml/2006/picture">
+                <pic:pic xmlns:pic="http://schemas.openxmlformats.org/drawingml/2006/picture">
+                  <pic:nvPicPr>
+                    <pic:cNvPr id="1" name=""/>
+                    <pic:cNvPicPr/>
+                  </pic:nvPicPr>
+                  <pic:blipFill>
+                    <a:blip r:embed="rId18"/>
+                    <a:stretch>
+                      <a:fillRect/>
+                    </a:stretch>
+                  </pic:blipFill>
+                  <pic:spPr>
+                    <a:xfrm>
+                      <a:off x="0" y="0"/>
+                      <a:ext cx="5620534" cy="2305372"/>
+                    </a:xfrm>
+                    <a:prstGeom prst="rect">
+                      <a:avLst/>
+                    </a:prstGeom>
+                  </pic:spPr>
+                </pic:pic>
+              </a:graphicData>
+            </a:graphic>
+          </wp:inline>
+        </w:drawing>
+      </w:r>
+    </w:p>
+    <w:p>
+      <w:pPr>
+        <w:rPr>
+          <w:rFonts w:ascii="Times New Roman" w:hAnsi="Times New Roman" w:cs="Times New Roman"/>
+          <w:sz w:val="24"/>
+          <w:szCs w:val="24"/>
+        </w:rPr>
+      </w:pPr>
+      <w:r>
+        <w:rPr>
+          <w:rFonts w:ascii="Times New Roman" w:hAnsi="Times New Roman" w:cs="Times New Roman"/>
+          <w:sz w:val="24"/>
+          <w:szCs w:val="24"/>
+        </w:rPr>
+        <w:drawing>
+          <wp:inline distT="0" distB="0" distL="0" distR="0" wp14:anchorId="2206DF4D" wp14:editId="0D38C1E8">
+            <wp:extent cx="5940425" cy="990600"/>
+            <wp:effectExtent l="0" t="0" r="3175" b="0"/>
+            <wp:docPr id="18" name="Рисунок 18"/>
+            <wp:cNvGraphicFramePr>
+              <a:graphicFrameLocks xmlns:a="http://schemas.openxmlformats.org/drawingml/2006/main" noChangeAspect="1"/>
+            </wp:cNvGraphicFramePr>
+            <a:graphic xmlns:a="http://schemas.openxmlformats.org/drawingml/2006/main">
+              <a:graphicData uri="http://schemas.openxmlformats.org/drawingml/2006/picture">
+                <pic:pic xmlns:pic="http://schemas.openxmlformats.org/drawingml/2006/picture">
+                  <pic:nvPicPr>
+                    <pic:cNvPr id="1" name=""/>
+                    <pic:cNvPicPr/>
+                  </pic:nvPicPr>
+                  <pic:blipFill>
+                    <a:blip r:embed="rId19"/>
+                    <a:stretch>
+                      <a:fillRect/>
+                    </a:stretch>
+                  </pic:blipFill>
+                  <pic:spPr>
+                    <a:xfrm>
+                      <a:off x="0" y="0"/>
+                      <a:ext cx="5940425" cy="990600"/>
+                    </a:xfrm>
+                    <a:prstGeom prst="rect">
+                      <a:avLst/>
+                    </a:prstGeom>
+                  </pic:spPr>
+                </pic:pic>
+              </a:graphicData>
+            </a:graphic>
+          </wp:inline>
+        </w:drawing>
+      </w:r>
+    </w:p>
+    <w:p>
+      <w:pPr>
+        <w:tabs>
+          <w:tab w:val="left" w:pos="1941"/>
+        </w:tabs>
+        <w:rPr>
+          <w:rFonts w:ascii="Times New Roman" w:hAnsi="Times New Roman" w:cs="Times New Roman"/>
+          <w:sz w:val="24"/>
+          <w:szCs w:val="24"/>
+        </w:rPr>
+      </w:pPr>
+      <w:r>
+        <w:rPr>
+          <w:rFonts w:ascii="Times New Roman" w:hAnsi="Times New Roman" w:cs="Times New Roman"/>
+          <w:sz w:val="24"/>
+          <w:szCs w:val="24"/>
+        </w:rPr>
+        <w:t xml:space="preserve">При попытке пуша локальной версии на удалённый </w:t>
+      </w:r>
+      <w:proofErr w:type="spellStart"/>
+      <w:r>
+        <w:rPr>
+          <w:rFonts w:ascii="Times New Roman" w:hAnsi="Times New Roman" w:cs="Times New Roman"/>
+          <w:sz w:val="24"/>
+          <w:szCs w:val="24"/>
+        </w:rPr>
+        <w:t>репозиторий</w:t>
+      </w:r>
+      <w:proofErr w:type="spellEnd"/>
+      <w:r>
+        <w:rPr>
+          <w:rFonts w:ascii="Times New Roman" w:hAnsi="Times New Roman" w:cs="Times New Roman"/>
+          <w:sz w:val="24"/>
+          <w:szCs w:val="24"/>
+        </w:rPr>
+        <w:t xml:space="preserve"> возникает конфликт версий:</w:t>
+      </w:r>
+    </w:p>
+    <w:p>
+      <w:pPr>
+        <w:tabs>
+          <w:tab w:val="left" w:pos="1941"/>
+        </w:tabs>
+        <w:rPr>
+          <w:rFonts w:ascii="Times New Roman" w:hAnsi="Times New Roman" w:cs="Times New Roman"/>
+          <w:sz w:val="24"/>
+          <w:szCs w:val="24"/>
+        </w:rPr>
+      </w:pPr>
+      <w:r>
+        <w:rPr>
+          <w:rFonts w:ascii="Times New Roman" w:hAnsi="Times New Roman" w:cs="Times New Roman"/>
+          <w:sz w:val="24"/>
+          <w:szCs w:val="24"/>
+        </w:rPr>
+        <w:drawing>
+          <wp:inline distT="0" distB="0" distL="0" distR="0" wp14:anchorId="75C71B0E" wp14:editId="39437A4F">
+            <wp:extent cx="6212230" cy="1736090"/>
+            <wp:effectExtent l="0" t="0" r="0" b="0"/>
+            <wp:docPr id="19" name="Рисунок 19"/>
+            <wp:cNvGraphicFramePr>
+              <a:graphicFrameLocks xmlns:a="http://schemas.openxmlformats.org/drawingml/2006/main" noChangeAspect="1"/>
+            </wp:cNvGraphicFramePr>
+            <a:graphic xmlns:a="http://schemas.openxmlformats.org/drawingml/2006/main">
+              <a:graphicData uri="http://schemas.openxmlformats.org/drawingml/2006/picture">
+                <pic:pic xmlns:pic="http://schemas.openxmlformats.org/drawingml/2006/picture">
+                  <pic:nvPicPr>
+                    <pic:cNvPr id="1" name=""/>
+                    <pic:cNvPicPr/>
+                  </pic:nvPicPr>
+                  <pic:blipFill rotWithShape="1">
+                    <a:blip r:embed="rId20"/>
+                    <a:srcRect l="1621"/>
+                    <a:stretch/>
+                  </pic:blipFill>
+                  <pic:spPr bwMode="auto">
+                    <a:xfrm>
+                      <a:off x="0" y="0"/>
+                      <a:ext cx="6235861" cy="1742694"/>
+                    </a:xfrm>
+                    <a:prstGeom prst="rect">
+                      <a:avLst/>
+                    </a:prstGeom>
+                    <a:ln>
+                      <a:noFill/>
+                    </a:ln>
+                    <a:extLst>
+                      <a:ext uri="{53640926-AAD7-44D8-BBD7-CCE9431645EC}">
+                        <a14:shadowObscured xmlns:a14="http://schemas.microsoft.com/office/drawing/2010/main"/>
+                      </a:ext>
+                    </a:extLst>
+                  </pic:spPr>
+                </pic:pic>
+              </a:graphicData>
+            </a:graphic>
+          </wp:inline>
+        </w:drawing>
+      </w:r>
+    </w:p>
+    <w:p>
+      <w:pPr>
+        <w:tabs>
+          <w:tab w:val="left" w:pos="1941"/>
+        </w:tabs>
+        <w:rPr>
+          <w:rFonts w:ascii="Times New Roman" w:hAnsi="Times New Roman" w:cs="Times New Roman"/>
+          <w:sz w:val="24"/>
+          <w:szCs w:val="24"/>
+        </w:rPr>
+      </w:pPr>
+      <w:r>
+        <w:rPr>
+          <w:rFonts w:ascii="Times New Roman" w:hAnsi="Times New Roman" w:cs="Times New Roman"/>
+          <w:sz w:val="24"/>
+          <w:szCs w:val="24"/>
+        </w:rPr>
+        <w:t>Делаем новую попытку</w:t>
+      </w:r>
+      <w:r>
+        <w:rPr>
+          <w:rFonts w:ascii="Times New Roman" w:hAnsi="Times New Roman" w:cs="Times New Roman"/>
+          <w:sz w:val="24"/>
+          <w:szCs w:val="24"/>
+          <w:lang w:val="en-US"/>
+        </w:rPr>
+        <w:t xml:space="preserve">, </w:t>
+      </w:r>
+      <w:r>
+        <w:rPr>
+          <w:rFonts w:ascii="Times New Roman" w:hAnsi="Times New Roman" w:cs="Times New Roman"/>
+          <w:sz w:val="24"/>
+          <w:szCs w:val="24"/>
+        </w:rPr>
+        <w:t xml:space="preserve">но для разрешения конфликта синхронизируем версии </w:t>
+      </w:r>
+      <w:proofErr w:type="spellStart"/>
+      <w:r>
+        <w:rPr>
+          <w:rFonts w:ascii="Times New Roman" w:hAnsi="Times New Roman" w:cs="Times New Roman"/>
+          <w:sz w:val="24"/>
+          <w:szCs w:val="24"/>
+        </w:rPr>
+        <w:t>репозиториев</w:t>
+      </w:r>
+      <w:proofErr w:type="spellEnd"/>
+      <w:r>
+        <w:rPr>
+          <w:rFonts w:ascii="Times New Roman" w:hAnsi="Times New Roman" w:cs="Times New Roman"/>
+          <w:sz w:val="24"/>
+          <w:szCs w:val="24"/>
+          <w:lang w:val="en-US"/>
+        </w:rPr>
+        <w:t xml:space="preserve">, </w:t>
+      </w:r>
+      <w:r>
+        <w:rPr>
+          <w:rFonts w:ascii="Times New Roman" w:hAnsi="Times New Roman" w:cs="Times New Roman"/>
+          <w:sz w:val="24"/>
+          <w:szCs w:val="24"/>
+        </w:rPr>
+        <w:t xml:space="preserve">а затем делаем успешный </w:t>
+      </w:r>
+      <w:proofErr w:type="spellStart"/>
+      <w:r>
+        <w:rPr>
+          <w:rFonts w:ascii="Times New Roman" w:hAnsi="Times New Roman" w:cs="Times New Roman"/>
+          <w:sz w:val="24"/>
+          <w:szCs w:val="24"/>
+        </w:rPr>
+        <w:t>пуш</w:t>
+      </w:r>
+      <w:proofErr w:type="spellEnd"/>
+      <w:r>
+        <w:rPr>
+          <w:rFonts w:ascii="Times New Roman" w:hAnsi="Times New Roman" w:cs="Times New Roman"/>
+          <w:sz w:val="24"/>
+          <w:szCs w:val="24"/>
+        </w:rPr>
+        <w:t xml:space="preserve">: </w:t>
+      </w:r>
+    </w:p>
+    <w:p>
+      <w:pPr>
+        <w:tabs>
+          <w:tab w:val="left" w:pos="1941"/>
+        </w:tabs>
+        <w:rPr>
+          <w:rFonts w:ascii="Times New Roman" w:hAnsi="Times New Roman" w:cs="Times New Roman"/>
+          <w:sz w:val="24"/>
+          <w:szCs w:val="24"/>
+          <w:lang w:val="en-US"/>
+        </w:rPr>
+      </w:pPr>
+      <w:r>
+        <w:rPr>
+          <w:rFonts w:ascii="Times New Roman" w:hAnsi="Times New Roman" w:cs="Times New Roman"/>
+          <w:sz w:val="24"/>
+          <w:szCs w:val="24"/>
+        </w:rPr>
+        <w:lastRenderedPageBreak/>
+        <w:drawing>
+          <wp:inline distT="0" distB="0" distL="0" distR="0" wp14:anchorId="76A98F52" wp14:editId="22496A93">
+            <wp:extent cx="5940425" cy="2938751"/>
+            <wp:effectExtent l="0" t="0" r="3175" b="0"/>
+            <wp:docPr id="20" name="Рисунок 20"/>
+            <wp:cNvGraphicFramePr>
+              <a:graphicFrameLocks xmlns:a="http://schemas.openxmlformats.org/drawingml/2006/main" noChangeAspect="1"/>
+            </wp:cNvGraphicFramePr>
+            <a:graphic xmlns:a="http://schemas.openxmlformats.org/drawingml/2006/main">
+              <a:graphicData uri="http://schemas.openxmlformats.org/drawingml/2006/picture">
+                <pic:pic xmlns:pic="http://schemas.openxmlformats.org/drawingml/2006/picture">
+                  <pic:nvPicPr>
+                    <pic:cNvPr id="1" name=""/>
+                    <pic:cNvPicPr/>
+                  </pic:nvPicPr>
+                  <pic:blipFill rotWithShape="1">
+                    <a:blip r:embed="rId21"/>
+                    <a:srcRect t="11325"/>
+                    <a:stretch/>
+                  </pic:blipFill>
+                  <pic:spPr bwMode="auto">
+                    <a:xfrm>
+                      <a:off x="0" y="0"/>
+                      <a:ext cx="5940425" cy="2938751"/>
+                    </a:xfrm>
+                    <a:prstGeom prst="rect">
+                      <a:avLst/>
+                    </a:prstGeom>
+                    <a:ln>
+                      <a:noFill/>
+                    </a:ln>
+                    <a:extLst>
+                      <a:ext uri="{53640926-AAD7-44D8-BBD7-CCE9431645EC}">
+                        <a14:shadowObscured xmlns:a14="http://schemas.microsoft.com/office/drawing/2010/main"/>
+                      </a:ext>
+                    </a:extLst>
+                  </pic:spPr>
+                </pic:pic>
+              </a:graphicData>
+            </a:graphic>
+          </wp:inline>
+        </w:drawing>
+      </w:r>
+    </w:p>
+    <w:p>
+      <w:pPr>
+        <w:rPr>
+          <w:rFonts w:ascii="Times New Roman" w:hAnsi="Times New Roman" w:cs="Times New Roman"/>
+          <w:sz w:val="24"/>
+          <w:szCs w:val="24"/>
+        </w:rPr>
+      </w:pPr>
+      <w:r>
+        <w:rPr>
+          <w:rFonts w:ascii="Times New Roman" w:hAnsi="Times New Roman" w:cs="Times New Roman"/>
+          <w:sz w:val="24"/>
+          <w:szCs w:val="24"/>
+        </w:rPr>
+        <w:t>Всё успешно.</w:t>
+      </w:r>
+    </w:p>
+    <w:p>
+      <w:pPr>
+        <w:rPr>
+          <w:rFonts w:ascii="Times New Roman" w:hAnsi="Times New Roman" w:cs="Times New Roman"/>
+          <w:sz w:val="24"/>
+          <w:szCs w:val="24"/>
+        </w:rPr>
+      </w:pPr>
+      <w:r>
+        <w:rPr>
+          <w:rFonts w:ascii="Times New Roman" w:hAnsi="Times New Roman" w:cs="Times New Roman"/>
+          <w:sz w:val="24"/>
+          <w:szCs w:val="24"/>
+        </w:rPr>
+        <w:t xml:space="preserve">Делаем </w:t>
+      </w:r>
+      <w:r>
+        <w:rPr>
+          <w:rFonts w:ascii="Times New Roman" w:hAnsi="Times New Roman" w:cs="Times New Roman"/>
+          <w:sz w:val="24"/>
+          <w:szCs w:val="24"/>
+          <w:lang w:val="en-US"/>
+        </w:rPr>
+        <w:t xml:space="preserve">Pull Request, </w:t>
+      </w:r>
+      <w:r>
+        <w:rPr>
+          <w:rFonts w:ascii="Times New Roman" w:hAnsi="Times New Roman" w:cs="Times New Roman"/>
+          <w:sz w:val="24"/>
+          <w:szCs w:val="24"/>
+        </w:rPr>
+        <w:t>но предварительно сохраняем отчёт</w:t>
+      </w:r>
+      <w:r>
+        <w:rPr>
+          <w:rFonts w:ascii="Times New Roman" w:hAnsi="Times New Roman" w:cs="Times New Roman"/>
+          <w:sz w:val="24"/>
+          <w:szCs w:val="24"/>
+          <w:lang w:val="en-US"/>
+        </w:rPr>
+        <w:t>,</w:t>
+      </w:r>
+      <w:r>
+        <w:rPr>
+          <w:rFonts w:ascii="Times New Roman" w:hAnsi="Times New Roman" w:cs="Times New Roman"/>
+          <w:sz w:val="24"/>
+          <w:szCs w:val="24"/>
+        </w:rPr>
+        <w:t xml:space="preserve"> </w:t>
+      </w:r>
+      <w:proofErr w:type="spellStart"/>
+      <w:r>
+        <w:rPr>
+          <w:rFonts w:ascii="Times New Roman" w:hAnsi="Times New Roman" w:cs="Times New Roman"/>
+          <w:sz w:val="24"/>
+          <w:szCs w:val="24"/>
+        </w:rPr>
+        <w:t>коммитим</w:t>
+      </w:r>
+      <w:proofErr w:type="spellEnd"/>
+      <w:r>
+        <w:rPr>
+          <w:rFonts w:ascii="Times New Roman" w:hAnsi="Times New Roman" w:cs="Times New Roman"/>
+          <w:sz w:val="24"/>
+          <w:szCs w:val="24"/>
+        </w:rPr>
+        <w:t xml:space="preserve"> и</w:t>
+      </w:r>
+      <w:r>
+        <w:rPr>
+          <w:rFonts w:ascii="Times New Roman" w:hAnsi="Times New Roman" w:cs="Times New Roman"/>
+          <w:sz w:val="24"/>
+          <w:szCs w:val="24"/>
+          <w:lang w:val="en-US"/>
+        </w:rPr>
+        <w:t xml:space="preserve"> </w:t>
+      </w:r>
+      <w:r>
+        <w:rPr>
+          <w:rFonts w:ascii="Times New Roman" w:hAnsi="Times New Roman" w:cs="Times New Roman"/>
+          <w:sz w:val="24"/>
+          <w:szCs w:val="24"/>
+        </w:rPr>
+        <w:t>пушим его изменения.</w:t>
+      </w:r>
+    </w:p>
+    <w:p>
+      <w:pPr>
+        <w:rPr>
+          <w:rFonts w:ascii="Times New Roman" w:hAnsi="Times New Roman" w:cs="Times New Roman"/>
+          <w:sz w:val="24"/>
+          <w:szCs w:val="24"/>
+        </w:rPr>
+      </w:pPr>
+    </w:p>
+    <w:p>
+      <w:pPr>
+        <w:rPr>
+          <w:rFonts w:ascii="Times New Roman" w:hAnsi="Times New Roman" w:cs="Times New Roman"/>
+          <w:sz w:val="24"/>
+          <w:szCs w:val="24"/>
+        </w:rPr>
+      </w:pPr>
+    </w:p>
+    <w:p>
+      <w:pPr>
+        <w:rPr>
+          <w:rFonts w:ascii="Times New Roman" w:hAnsi="Times New Roman" w:cs="Times New Roman"/>
+          <w:sz w:val="24"/>
+          <w:szCs w:val="24"/>
+        </w:rPr>
+      </w:pPr>
+    </w:p>
+    <w:p>
+      <w:pPr>
+        <w:rPr>
+          <w:rFonts w:ascii="Times New Roman" w:hAnsi="Times New Roman" w:cs="Times New Roman"/>
+          <w:sz w:val="24"/>
+          <w:szCs w:val="24"/>
+        </w:rPr>
+      </w:pPr>
+    </w:p>
+    <w:p>
+      <w:pPr>
+        <w:jc w:val="center"/>
+        <w:rPr>
+          <w:rFonts w:ascii="Times New Roman" w:hAnsi="Times New Roman" w:cs="Times New Roman"/>
+          <w:b/>
+          <w:sz w:val="24"/>
+          <w:szCs w:val="24"/>
+        </w:rPr>
+      </w:pPr>
+      <w:r>
+        <w:rPr>
+          <w:rFonts w:ascii="Times New Roman" w:hAnsi="Times New Roman" w:cs="Times New Roman"/>
+          <w:b/>
+          <w:sz w:val="24"/>
+          <w:szCs w:val="24"/>
+        </w:rPr>
+        <w:t>Вывод:</w:t>
+      </w:r>
+    </w:p>
+    <w:p>
+      <w:pPr>
+        <w:ind w:firstLine="284"/>
+        <w:jc w:val="both"/>
+        <w:rPr>
+          <w:rFonts w:ascii="Times New Roman" w:eastAsia="Times New Roman" w:hAnsi="Times New Roman" w:cs="Times New Roman"/>
+          <w:sz w:val="24"/>
+          <w:szCs w:val="24"/>
+        </w:rPr>
+      </w:pPr>
+      <w:r>
+        <w:rPr>
+          <w:rFonts w:ascii="Times New Roman" w:eastAsia="Times New Roman" w:hAnsi="Times New Roman" w:cs="Times New Roman"/>
+          <w:color w:val="000000"/>
+          <w:sz w:val="24"/>
+          <w:szCs w:val="24"/>
+        </w:rPr>
+        <w:t xml:space="preserve">В этой лабораторной работе мы научились работать с </w:t>
+      </w:r>
+      <w:proofErr w:type="spellStart"/>
+      <w:r>
+        <w:rPr>
+          <w:rFonts w:ascii="Times New Roman" w:eastAsia="Times New Roman" w:hAnsi="Times New Roman" w:cs="Times New Roman"/>
+          <w:color w:val="000000"/>
+          <w:sz w:val="24"/>
+          <w:szCs w:val="24"/>
+          <w:lang w:val="en-US"/>
+        </w:rPr>
+        <w:t>Git</w:t>
+      </w:r>
+      <w:proofErr w:type="spellEnd"/>
+      <w:r>
+        <w:rPr>
+          <w:rFonts w:ascii="Times New Roman" w:eastAsia="Times New Roman" w:hAnsi="Times New Roman" w:cs="Times New Roman"/>
+          <w:color w:val="000000"/>
+          <w:sz w:val="24"/>
+          <w:szCs w:val="24"/>
+          <w:lang w:val="en-US"/>
+        </w:rPr>
+        <w:t xml:space="preserve">, </w:t>
+      </w:r>
+      <w:r>
+        <w:rPr>
+          <w:rFonts w:ascii="Times New Roman" w:eastAsia="Times New Roman" w:hAnsi="Times New Roman" w:cs="Times New Roman"/>
+          <w:color w:val="000000"/>
+          <w:sz w:val="24"/>
+          <w:szCs w:val="24"/>
+        </w:rPr>
+        <w:t>его основными командами</w:t>
+      </w:r>
+      <w:r>
+        <w:rPr>
+          <w:rFonts w:ascii="Times New Roman" w:eastAsia="Times New Roman" w:hAnsi="Times New Roman" w:cs="Times New Roman"/>
+          <w:color w:val="000000"/>
+          <w:sz w:val="24"/>
+          <w:szCs w:val="24"/>
+          <w:lang w:val="en-US"/>
+        </w:rPr>
+        <w:t xml:space="preserve">, </w:t>
+      </w:r>
+      <w:r>
+        <w:rPr>
+          <w:rFonts w:ascii="Times New Roman" w:eastAsia="Times New Roman" w:hAnsi="Times New Roman" w:cs="Times New Roman"/>
+          <w:color w:val="000000"/>
+          <w:sz w:val="24"/>
+          <w:szCs w:val="24"/>
+        </w:rPr>
+        <w:t xml:space="preserve">синхронизировать версии локального и удалённого </w:t>
+      </w:r>
+      <w:proofErr w:type="spellStart"/>
+      <w:r>
+        <w:rPr>
+          <w:rFonts w:ascii="Times New Roman" w:eastAsia="Times New Roman" w:hAnsi="Times New Roman" w:cs="Times New Roman"/>
+          <w:color w:val="000000"/>
+          <w:sz w:val="24"/>
+          <w:szCs w:val="24"/>
+        </w:rPr>
+        <w:t>репозитория</w:t>
+      </w:r>
+      <w:proofErr w:type="spellEnd"/>
+      <w:r>
+        <w:rPr>
+          <w:rFonts w:ascii="Times New Roman" w:eastAsia="Times New Roman" w:hAnsi="Times New Roman" w:cs="Times New Roman"/>
+          <w:color w:val="000000"/>
+          <w:sz w:val="24"/>
+          <w:szCs w:val="24"/>
+        </w:rPr>
+        <w:t xml:space="preserve"> на </w:t>
+      </w:r>
+      <w:r>
+        <w:rPr>
+          <w:rFonts w:ascii="Times New Roman" w:eastAsia="Times New Roman" w:hAnsi="Times New Roman" w:cs="Times New Roman"/>
+          <w:color w:val="000000"/>
+          <w:sz w:val="24"/>
+          <w:szCs w:val="24"/>
+          <w:lang w:val="en-US"/>
+        </w:rPr>
+        <w:t>GitHub</w:t>
+      </w:r>
+      <w:r>
+        <w:rPr>
+          <w:rFonts w:ascii="Times New Roman" w:eastAsia="Times New Roman" w:hAnsi="Times New Roman" w:cs="Times New Roman"/>
+          <w:color w:val="000000"/>
+          <w:sz w:val="24"/>
+          <w:szCs w:val="24"/>
+        </w:rPr>
+        <w:t>,</w:t>
+      </w:r>
+      <w:r>
+        <w:rPr>
+          <w:rFonts w:ascii="Times New Roman" w:eastAsia="Times New Roman" w:hAnsi="Times New Roman" w:cs="Times New Roman"/>
+          <w:color w:val="000000"/>
+          <w:sz w:val="24"/>
+          <w:szCs w:val="24"/>
+        </w:rPr>
+        <w:t xml:space="preserve"> </w:t>
+      </w:r>
+      <w:r>
+        <w:rPr>
+          <w:rFonts w:ascii="Times New Roman" w:eastAsia="Times New Roman" w:hAnsi="Times New Roman" w:cs="Times New Roman"/>
+          <w:color w:val="000000"/>
+          <w:sz w:val="24"/>
+          <w:szCs w:val="24"/>
+        </w:rPr>
+        <w:t>делать</w:t>
+      </w:r>
+      <w:r>
+        <w:rPr>
+          <w:rFonts w:ascii="Times New Roman" w:eastAsia="Times New Roman" w:hAnsi="Times New Roman" w:cs="Times New Roman"/>
+          <w:color w:val="000000"/>
+          <w:sz w:val="24"/>
+          <w:szCs w:val="24"/>
+        </w:rPr>
+        <w:t xml:space="preserve"> </w:t>
+      </w:r>
+      <w:proofErr w:type="spellStart"/>
+      <w:r>
+        <w:rPr>
+          <w:rFonts w:ascii="Times New Roman" w:eastAsia="Times New Roman" w:hAnsi="Times New Roman" w:cs="Times New Roman"/>
+          <w:color w:val="000000"/>
+          <w:sz w:val="24"/>
+          <w:szCs w:val="24"/>
+        </w:rPr>
+        <w:t>Pull</w:t>
+      </w:r>
+      <w:proofErr w:type="spellEnd"/>
+      <w:r>
+        <w:rPr>
+          <w:rFonts w:ascii="Times New Roman" w:eastAsia="Times New Roman" w:hAnsi="Times New Roman" w:cs="Times New Roman"/>
+          <w:color w:val="000000"/>
+          <w:sz w:val="24"/>
+          <w:szCs w:val="24"/>
+        </w:rPr>
+        <w:t xml:space="preserve"> </w:t>
+      </w:r>
+      <w:proofErr w:type="spellStart"/>
+      <w:r>
+        <w:rPr>
+          <w:rFonts w:ascii="Times New Roman" w:eastAsia="Times New Roman" w:hAnsi="Times New Roman" w:cs="Times New Roman"/>
+          <w:color w:val="000000"/>
+          <w:sz w:val="24"/>
+          <w:szCs w:val="24"/>
+        </w:rPr>
+        <w:t>Request’ы</w:t>
+      </w:r>
+      <w:proofErr w:type="spellEnd"/>
+      <w:r>
+        <w:rPr>
+          <w:rFonts w:ascii="Times New Roman" w:eastAsia="Times New Roman" w:hAnsi="Times New Roman" w:cs="Times New Roman"/>
+          <w:color w:val="000000"/>
+          <w:sz w:val="24"/>
+          <w:szCs w:val="24"/>
+        </w:rPr>
+        <w:t xml:space="preserve">. </w:t>
+      </w:r>
+      <w:bookmarkStart w:id="0" w:name="_GoBack"/>
+      <w:bookmarkEnd w:id="0"/>
+    </w:p>
+    <w:p>
+      <w:pPr>
+        <w:rPr>
+          <w:rFonts w:ascii="Times New Roman" w:hAnsi="Times New Roman" w:cs="Times New Roman"/>
           <w:sz w:val="28"/>
           <w:szCs w:val="28"/>
         </w:rPr>
       </w:pPr>
     </w:p>
     <w:sectPr>
-      <w:footerReference w:type="default" r:id="rId12"/>
+      <w:footerReference w:type="first" r:id="rId22"/>
       <w:pgSz w:w="11906" w:h="16838"/>
-      <w:pgMar w:top="1134" w:right="850" w:bottom="1134" w:left="1701" w:header="709" w:footer="850" w:gutter="0"/>
+      <w:pgMar w:top="1134" w:right="850" w:bottom="450" w:left="1701" w:header="709" w:footer="850" w:gutter="0"/>
       <w:cols w:space="708"/>
+      <w:titlePg/>
       <w:docGrid w:linePitch="360"/>
     </w:sectPr>
   </w:body>
@@ -2186,6 +3679,119 @@
     </w:lvl>
   </w:abstractNum>
   <w:abstractNum w:abstractNumId="5" w15:restartNumberingAfterBreak="0">
+    <w:nsid w:val="677B3821"/>
+    <w:multiLevelType w:val="hybridMultilevel"/>
+    <w:tmpl w:val="06A68022"/>
+    <w:lvl w:ilvl="0" w:tplc="04190001">
+      <w:start w:val="1"/>
+      <w:numFmt w:val="bullet"/>
+      <w:lvlText w:val=""/>
+      <w:lvlJc w:val="left"/>
+      <w:pPr>
+        <w:ind w:left="1571" w:hanging="360"/>
+      </w:pPr>
+      <w:rPr>
+        <w:rFonts w:ascii="Symbol" w:hAnsi="Symbol" w:hint="default"/>
+      </w:rPr>
+    </w:lvl>
+    <w:lvl w:ilvl="1" w:tplc="04190003" w:tentative="1">
+      <w:start w:val="1"/>
+      <w:numFmt w:val="bullet"/>
+      <w:lvlText w:val="o"/>
+      <w:lvlJc w:val="left"/>
+      <w:pPr>
+        <w:ind w:left="2291" w:hanging="360"/>
+      </w:pPr>
+      <w:rPr>
+        <w:rFonts w:ascii="Courier New" w:hAnsi="Courier New" w:cs="Courier New" w:hint="default"/>
+      </w:rPr>
+    </w:lvl>
+    <w:lvl w:ilvl="2" w:tplc="04190005" w:tentative="1">
+      <w:start w:val="1"/>
+      <w:numFmt w:val="bullet"/>
+      <w:lvlText w:val=""/>
+      <w:lvlJc w:val="left"/>
+      <w:pPr>
+        <w:ind w:left="3011" w:hanging="360"/>
+      </w:pPr>
+      <w:rPr>
+        <w:rFonts w:ascii="Wingdings" w:hAnsi="Wingdings" w:hint="default"/>
+      </w:rPr>
+    </w:lvl>
+    <w:lvl w:ilvl="3" w:tplc="04190001" w:tentative="1">
+      <w:start w:val="1"/>
+      <w:numFmt w:val="bullet"/>
+      <w:lvlText w:val=""/>
+      <w:lvlJc w:val="left"/>
+      <w:pPr>
+        <w:ind w:left="3731" w:hanging="360"/>
+      </w:pPr>
+      <w:rPr>
+        <w:rFonts w:ascii="Symbol" w:hAnsi="Symbol" w:hint="default"/>
+      </w:rPr>
+    </w:lvl>
+    <w:lvl w:ilvl="4" w:tplc="04190003" w:tentative="1">
+      <w:start w:val="1"/>
+      <w:numFmt w:val="bullet"/>
+      <w:lvlText w:val="o"/>
+      <w:lvlJc w:val="left"/>
+      <w:pPr>
+        <w:ind w:left="4451" w:hanging="360"/>
+      </w:pPr>
+      <w:rPr>
+        <w:rFonts w:ascii="Courier New" w:hAnsi="Courier New" w:cs="Courier New" w:hint="default"/>
+      </w:rPr>
+    </w:lvl>
+    <w:lvl w:ilvl="5" w:tplc="04190005" w:tentative="1">
+      <w:start w:val="1"/>
+      <w:numFmt w:val="bullet"/>
+      <w:lvlText w:val=""/>
+      <w:lvlJc w:val="left"/>
+      <w:pPr>
+        <w:ind w:left="5171" w:hanging="360"/>
+      </w:pPr>
+      <w:rPr>
+        <w:rFonts w:ascii="Wingdings" w:hAnsi="Wingdings" w:hint="default"/>
+      </w:rPr>
+    </w:lvl>
+    <w:lvl w:ilvl="6" w:tplc="04190001" w:tentative="1">
+      <w:start w:val="1"/>
+      <w:numFmt w:val="bullet"/>
+      <w:lvlText w:val=""/>
+      <w:lvlJc w:val="left"/>
+      <w:pPr>
+        <w:ind w:left="5891" w:hanging="360"/>
+      </w:pPr>
+      <w:rPr>
+        <w:rFonts w:ascii="Symbol" w:hAnsi="Symbol" w:hint="default"/>
+      </w:rPr>
+    </w:lvl>
+    <w:lvl w:ilvl="7" w:tplc="04190003" w:tentative="1">
+      <w:start w:val="1"/>
+      <w:numFmt w:val="bullet"/>
+      <w:lvlText w:val="o"/>
+      <w:lvlJc w:val="left"/>
+      <w:pPr>
+        <w:ind w:left="6611" w:hanging="360"/>
+      </w:pPr>
+      <w:rPr>
+        <w:rFonts w:ascii="Courier New" w:hAnsi="Courier New" w:cs="Courier New" w:hint="default"/>
+      </w:rPr>
+    </w:lvl>
+    <w:lvl w:ilvl="8" w:tplc="04190005" w:tentative="1">
+      <w:start w:val="1"/>
+      <w:numFmt w:val="bullet"/>
+      <w:lvlText w:val=""/>
+      <w:lvlJc w:val="left"/>
+      <w:pPr>
+        <w:ind w:left="7331" w:hanging="360"/>
+      </w:pPr>
+      <w:rPr>
+        <w:rFonts w:ascii="Wingdings" w:hAnsi="Wingdings" w:hint="default"/>
+      </w:rPr>
+    </w:lvl>
+  </w:abstractNum>
+  <w:abstractNum w:abstractNumId="6" w15:restartNumberingAfterBreak="0">
     <w:nsid w:val="6936169C"/>
     <w:multiLevelType w:val="multilevel"/>
     <w:tmpl w:val="1C868822"/>
@@ -2298,7 +3904,7 @@
       </w:rPr>
     </w:lvl>
   </w:abstractNum>
-  <w:abstractNum w:abstractNumId="6" w15:restartNumberingAfterBreak="0">
+  <w:abstractNum w:abstractNumId="7" w15:restartNumberingAfterBreak="0">
     <w:nsid w:val="7AD50529"/>
     <w:multiLevelType w:val="multilevel"/>
     <w:tmpl w:val="2C5AE8BE"/>
@@ -2365,10 +3971,13 @@
     <w:abstractNumId w:val="0"/>
   </w:num>
   <w:num w:numId="6">
-    <w:abstractNumId w:val="5"/>
+    <w:abstractNumId w:val="6"/>
   </w:num>
   <w:num w:numId="7">
-    <w:abstractNumId w:val="6"/>
+    <w:abstractNumId w:val="7"/>
+  </w:num>
+  <w:num w:numId="8">
+    <w:abstractNumId w:val="5"/>
   </w:num>
 </w:numbering>
 </file>
@@ -2832,7 +4441,6 @@
   <w:style w:type="character" w:default="1" w:styleId="a0">
     <w:name w:val="Default Paragraph Font"/>
     <w:uiPriority w:val="1"/>
-    <w:semiHidden/>
     <w:unhideWhenUsed/>
   </w:style>
   <w:style w:type="table" w:default="1" w:styleId="a1">
@@ -3247,7 +4855,7 @@
 </file>
 
 <file path=customXml/itemProps1.xml><?xml version="1.0" encoding="utf-8"?>
-<ds:datastoreItem xmlns:ds="http://schemas.openxmlformats.org/officeDocument/2006/customXml" ds:itemID="{C11488BB-3F70-4B0E-997A-F3B55D94947D}">
+<ds:datastoreItem xmlns:ds="http://schemas.openxmlformats.org/officeDocument/2006/customXml" ds:itemID="{DE93F54A-D262-4178-AD45-D9D9C9C8327A}">
   <ds:schemaRefs>
     <ds:schemaRef ds:uri="http://schemas.openxmlformats.org/officeDocument/2006/bibliography"/>
   </ds:schemaRefs>

</xml_diff>